<commit_message>
Made Configuration Changes to enable scheduling
</commit_message>
<xml_diff>
--- a/Cleaning Company project - Plan.docx
+++ b/Cleaning Company project - Plan.docx
@@ -1154,7 +1154,7 @@
     <w:tbl>
       <w:tblPr>
         <w:jc w:val="left"/>
-        <w:tblInd w:w="47" w:type="dxa"/>
+        <w:tblInd w:w="45" w:type="dxa"/>
         <w:tblBorders>
           <w:top w:val="single" w:sz="2" w:space="0" w:color="000001"/>
           <w:left w:val="single" w:sz="2" w:space="0" w:color="000001"/>
@@ -1165,16 +1165,16 @@
         </w:tblBorders>
         <w:tblCellMar>
           <w:top w:w="55" w:type="dxa"/>
-          <w:left w:w="45" w:type="dxa"/>
+          <w:left w:w="42" w:type="dxa"/>
           <w:bottom w:w="55" w:type="dxa"/>
           <w:right w:w="55" w:type="dxa"/>
         </w:tblCellMar>
       </w:tblPr>
       <w:tblGrid>
-        <w:gridCol w:w="671"/>
+        <w:gridCol w:w="670"/>
         <w:gridCol w:w="4310"/>
-        <w:gridCol w:w="2499"/>
         <w:gridCol w:w="2498"/>
+        <w:gridCol w:w="2500"/>
       </w:tblGrid>
       <w:tr>
         <w:trPr>
@@ -1183,7 +1183,7 @@
         </w:trPr>
         <w:tc>
           <w:tcPr>
-            <w:tcW w:w="671" w:type="dxa"/>
+            <w:tcW w:w="670" w:type="dxa"/>
             <w:tcBorders>
               <w:top w:val="single" w:sz="2" w:space="0" w:color="000001"/>
               <w:left w:val="single" w:sz="2" w:space="0" w:color="000001"/>
@@ -1194,7 +1194,7 @@
             </w:tcBorders>
             <w:shd w:fill="FFFFFF" w:val="clear"/>
             <w:tcMar>
-              <w:left w:w="45" w:type="dxa"/>
+              <w:left w:w="42" w:type="dxa"/>
             </w:tcMar>
           </w:tcPr>
           <w:p>
@@ -1229,7 +1229,7 @@
             </w:tcBorders>
             <w:shd w:fill="FFFFFF" w:val="clear"/>
             <w:tcMar>
-              <w:left w:w="45" w:type="dxa"/>
+              <w:left w:w="42" w:type="dxa"/>
             </w:tcMar>
           </w:tcPr>
           <w:p>
@@ -1253,7 +1253,7 @@
         </w:tc>
         <w:tc>
           <w:tcPr>
-            <w:tcW w:w="2499" w:type="dxa"/>
+            <w:tcW w:w="2498" w:type="dxa"/>
             <w:tcBorders>
               <w:top w:val="single" w:sz="2" w:space="0" w:color="000001"/>
               <w:left w:val="single" w:sz="2" w:space="0" w:color="000001"/>
@@ -1264,7 +1264,7 @@
             </w:tcBorders>
             <w:shd w:fill="FFFFFF" w:val="clear"/>
             <w:tcMar>
-              <w:left w:w="45" w:type="dxa"/>
+              <w:left w:w="42" w:type="dxa"/>
             </w:tcMar>
           </w:tcPr>
           <w:p>
@@ -1288,7 +1288,7 @@
         </w:tc>
         <w:tc>
           <w:tcPr>
-            <w:tcW w:w="2498" w:type="dxa"/>
+            <w:tcW w:w="2500" w:type="dxa"/>
             <w:tcBorders>
               <w:top w:val="single" w:sz="2" w:space="0" w:color="000001"/>
               <w:left w:val="single" w:sz="2" w:space="0" w:color="000001"/>
@@ -1299,7 +1299,7 @@
             </w:tcBorders>
             <w:shd w:fill="FFFFFF" w:val="clear"/>
             <w:tcMar>
-              <w:left w:w="45" w:type="dxa"/>
+              <w:left w:w="42" w:type="dxa"/>
             </w:tcMar>
           </w:tcPr>
           <w:p>
@@ -1328,7 +1328,7 @@
         </w:trPr>
         <w:tc>
           <w:tcPr>
-            <w:tcW w:w="671" w:type="dxa"/>
+            <w:tcW w:w="670" w:type="dxa"/>
             <w:tcBorders>
               <w:top w:val="nil"/>
               <w:left w:val="single" w:sz="2" w:space="0" w:color="000001"/>
@@ -1339,7 +1339,7 @@
             </w:tcBorders>
             <w:shd w:fill="FFFFFF" w:val="clear"/>
             <w:tcMar>
-              <w:left w:w="45" w:type="dxa"/>
+              <w:left w:w="42" w:type="dxa"/>
             </w:tcMar>
           </w:tcPr>
           <w:p>
@@ -1374,7 +1374,7 @@
             </w:tcBorders>
             <w:shd w:fill="FFFFFF" w:val="clear"/>
             <w:tcMar>
-              <w:left w:w="45" w:type="dxa"/>
+              <w:left w:w="42" w:type="dxa"/>
             </w:tcMar>
           </w:tcPr>
           <w:p>
@@ -1398,7 +1398,7 @@
         </w:tc>
         <w:tc>
           <w:tcPr>
-            <w:tcW w:w="2499" w:type="dxa"/>
+            <w:tcW w:w="2498" w:type="dxa"/>
             <w:tcBorders>
               <w:top w:val="nil"/>
               <w:left w:val="single" w:sz="2" w:space="0" w:color="000001"/>
@@ -1409,7 +1409,7 @@
             </w:tcBorders>
             <w:shd w:fill="FFFFFF" w:val="clear"/>
             <w:tcMar>
-              <w:left w:w="45" w:type="dxa"/>
+              <w:left w:w="42" w:type="dxa"/>
             </w:tcMar>
           </w:tcPr>
           <w:p>
@@ -1433,7 +1433,7 @@
         </w:tc>
         <w:tc>
           <w:tcPr>
-            <w:tcW w:w="2498" w:type="dxa"/>
+            <w:tcW w:w="2500" w:type="dxa"/>
             <w:tcBorders>
               <w:top w:val="nil"/>
               <w:left w:val="single" w:sz="2" w:space="0" w:color="000001"/>
@@ -1444,7 +1444,7 @@
             </w:tcBorders>
             <w:shd w:fill="FFFFFF" w:val="clear"/>
             <w:tcMar>
-              <w:left w:w="45" w:type="dxa"/>
+              <w:left w:w="42" w:type="dxa"/>
             </w:tcMar>
           </w:tcPr>
           <w:p>
@@ -1473,7 +1473,7 @@
         </w:trPr>
         <w:tc>
           <w:tcPr>
-            <w:tcW w:w="671" w:type="dxa"/>
+            <w:tcW w:w="670" w:type="dxa"/>
             <w:tcBorders>
               <w:top w:val="nil"/>
               <w:left w:val="single" w:sz="2" w:space="0" w:color="000001"/>
@@ -1484,7 +1484,7 @@
             </w:tcBorders>
             <w:shd w:fill="FFFFFF" w:val="clear"/>
             <w:tcMar>
-              <w:left w:w="45" w:type="dxa"/>
+              <w:left w:w="42" w:type="dxa"/>
             </w:tcMar>
           </w:tcPr>
           <w:p>
@@ -1519,7 +1519,7 @@
             </w:tcBorders>
             <w:shd w:fill="FFFFFF" w:val="clear"/>
             <w:tcMar>
-              <w:left w:w="45" w:type="dxa"/>
+              <w:left w:w="42" w:type="dxa"/>
             </w:tcMar>
           </w:tcPr>
           <w:p>
@@ -1543,7 +1543,7 @@
         </w:tc>
         <w:tc>
           <w:tcPr>
-            <w:tcW w:w="2499" w:type="dxa"/>
+            <w:tcW w:w="2498" w:type="dxa"/>
             <w:tcBorders>
               <w:top w:val="nil"/>
               <w:left w:val="single" w:sz="2" w:space="0" w:color="000001"/>
@@ -1554,7 +1554,7 @@
             </w:tcBorders>
             <w:shd w:fill="FFFFFF" w:val="clear"/>
             <w:tcMar>
-              <w:left w:w="45" w:type="dxa"/>
+              <w:left w:w="42" w:type="dxa"/>
             </w:tcMar>
           </w:tcPr>
           <w:p>
@@ -1578,7 +1578,7 @@
         </w:tc>
         <w:tc>
           <w:tcPr>
-            <w:tcW w:w="2498" w:type="dxa"/>
+            <w:tcW w:w="2500" w:type="dxa"/>
             <w:tcBorders>
               <w:top w:val="nil"/>
               <w:left w:val="single" w:sz="2" w:space="0" w:color="000001"/>
@@ -1589,7 +1589,7 @@
             </w:tcBorders>
             <w:shd w:fill="FFFFFF" w:val="clear"/>
             <w:tcMar>
-              <w:left w:w="45" w:type="dxa"/>
+              <w:left w:w="42" w:type="dxa"/>
             </w:tcMar>
           </w:tcPr>
           <w:p>
@@ -1617,7 +1617,7 @@
         </w:trPr>
         <w:tc>
           <w:tcPr>
-            <w:tcW w:w="671" w:type="dxa"/>
+            <w:tcW w:w="670" w:type="dxa"/>
             <w:tcBorders>
               <w:top w:val="nil"/>
               <w:left w:val="single" w:sz="2" w:space="0" w:color="000001"/>
@@ -1628,7 +1628,7 @@
             </w:tcBorders>
             <w:shd w:fill="FFFFFF" w:val="clear"/>
             <w:tcMar>
-              <w:left w:w="45" w:type="dxa"/>
+              <w:left w:w="42" w:type="dxa"/>
             </w:tcMar>
           </w:tcPr>
           <w:p>
@@ -1663,7 +1663,7 @@
             </w:tcBorders>
             <w:shd w:fill="FFFFFF" w:val="clear"/>
             <w:tcMar>
-              <w:left w:w="45" w:type="dxa"/>
+              <w:left w:w="42" w:type="dxa"/>
             </w:tcMar>
           </w:tcPr>
           <w:p>
@@ -1687,7 +1687,7 @@
         </w:tc>
         <w:tc>
           <w:tcPr>
-            <w:tcW w:w="2499" w:type="dxa"/>
+            <w:tcW w:w="2498" w:type="dxa"/>
             <w:tcBorders>
               <w:top w:val="nil"/>
               <w:left w:val="single" w:sz="2" w:space="0" w:color="000001"/>
@@ -1698,7 +1698,7 @@
             </w:tcBorders>
             <w:shd w:fill="FFFFFF" w:val="clear"/>
             <w:tcMar>
-              <w:left w:w="45" w:type="dxa"/>
+              <w:left w:w="42" w:type="dxa"/>
             </w:tcMar>
           </w:tcPr>
           <w:p>
@@ -1722,7 +1722,7 @@
         </w:tc>
         <w:tc>
           <w:tcPr>
-            <w:tcW w:w="2498" w:type="dxa"/>
+            <w:tcW w:w="2500" w:type="dxa"/>
             <w:tcBorders>
               <w:top w:val="nil"/>
               <w:left w:val="single" w:sz="2" w:space="0" w:color="000001"/>
@@ -1733,7 +1733,7 @@
             </w:tcBorders>
             <w:shd w:fill="FFFFFF" w:val="clear"/>
             <w:tcMar>
-              <w:left w:w="45" w:type="dxa"/>
+              <w:left w:w="42" w:type="dxa"/>
             </w:tcMar>
           </w:tcPr>
           <w:p>
@@ -1761,7 +1761,7 @@
         </w:trPr>
         <w:tc>
           <w:tcPr>
-            <w:tcW w:w="671" w:type="dxa"/>
+            <w:tcW w:w="670" w:type="dxa"/>
             <w:tcBorders>
               <w:top w:val="nil"/>
               <w:left w:val="single" w:sz="2" w:space="0" w:color="000001"/>
@@ -1772,7 +1772,7 @@
             </w:tcBorders>
             <w:shd w:fill="FFFFFF" w:val="clear"/>
             <w:tcMar>
-              <w:left w:w="45" w:type="dxa"/>
+              <w:left w:w="42" w:type="dxa"/>
             </w:tcMar>
           </w:tcPr>
           <w:p>
@@ -1807,7 +1807,7 @@
             </w:tcBorders>
             <w:shd w:fill="FFFFFF" w:val="clear"/>
             <w:tcMar>
-              <w:left w:w="45" w:type="dxa"/>
+              <w:left w:w="42" w:type="dxa"/>
             </w:tcMar>
           </w:tcPr>
           <w:p>
@@ -1831,7 +1831,7 @@
         </w:tc>
         <w:tc>
           <w:tcPr>
-            <w:tcW w:w="2499" w:type="dxa"/>
+            <w:tcW w:w="2498" w:type="dxa"/>
             <w:tcBorders>
               <w:top w:val="nil"/>
               <w:left w:val="single" w:sz="2" w:space="0" w:color="000001"/>
@@ -1842,7 +1842,7 @@
             </w:tcBorders>
             <w:shd w:fill="FFFFFF" w:val="clear"/>
             <w:tcMar>
-              <w:left w:w="45" w:type="dxa"/>
+              <w:left w:w="42" w:type="dxa"/>
             </w:tcMar>
           </w:tcPr>
           <w:p>
@@ -1866,7 +1866,7 @@
         </w:tc>
         <w:tc>
           <w:tcPr>
-            <w:tcW w:w="2498" w:type="dxa"/>
+            <w:tcW w:w="2500" w:type="dxa"/>
             <w:tcBorders>
               <w:top w:val="nil"/>
               <w:left w:val="single" w:sz="2" w:space="0" w:color="000001"/>
@@ -1877,7 +1877,7 @@
             </w:tcBorders>
             <w:shd w:fill="FFFFFF" w:val="clear"/>
             <w:tcMar>
-              <w:left w:w="45" w:type="dxa"/>
+              <w:left w:w="42" w:type="dxa"/>
             </w:tcMar>
           </w:tcPr>
           <w:p>
@@ -1905,7 +1905,7 @@
         </w:trPr>
         <w:tc>
           <w:tcPr>
-            <w:tcW w:w="671" w:type="dxa"/>
+            <w:tcW w:w="670" w:type="dxa"/>
             <w:tcBorders>
               <w:top w:val="nil"/>
               <w:left w:val="single" w:sz="2" w:space="0" w:color="000001"/>
@@ -1916,7 +1916,7 @@
             </w:tcBorders>
             <w:shd w:fill="FFFFFF" w:val="clear"/>
             <w:tcMar>
-              <w:left w:w="45" w:type="dxa"/>
+              <w:left w:w="42" w:type="dxa"/>
             </w:tcMar>
           </w:tcPr>
           <w:p>
@@ -1951,7 +1951,7 @@
             </w:tcBorders>
             <w:shd w:fill="FFFFFF" w:val="clear"/>
             <w:tcMar>
-              <w:left w:w="45" w:type="dxa"/>
+              <w:left w:w="42" w:type="dxa"/>
             </w:tcMar>
           </w:tcPr>
           <w:p>
@@ -1975,7 +1975,7 @@
         </w:tc>
         <w:tc>
           <w:tcPr>
-            <w:tcW w:w="2499" w:type="dxa"/>
+            <w:tcW w:w="2498" w:type="dxa"/>
             <w:tcBorders>
               <w:top w:val="nil"/>
               <w:left w:val="single" w:sz="2" w:space="0" w:color="000001"/>
@@ -1986,7 +1986,7 @@
             </w:tcBorders>
             <w:shd w:fill="FFFFFF" w:val="clear"/>
             <w:tcMar>
-              <w:left w:w="45" w:type="dxa"/>
+              <w:left w:w="42" w:type="dxa"/>
             </w:tcMar>
           </w:tcPr>
           <w:p>
@@ -2010,7 +2010,7 @@
         </w:tc>
         <w:tc>
           <w:tcPr>
-            <w:tcW w:w="2498" w:type="dxa"/>
+            <w:tcW w:w="2500" w:type="dxa"/>
             <w:tcBorders>
               <w:top w:val="nil"/>
               <w:left w:val="single" w:sz="2" w:space="0" w:color="000001"/>
@@ -2021,7 +2021,7 @@
             </w:tcBorders>
             <w:shd w:fill="FFFFFF" w:val="clear"/>
             <w:tcMar>
-              <w:left w:w="45" w:type="dxa"/>
+              <w:left w:w="42" w:type="dxa"/>
             </w:tcMar>
           </w:tcPr>
           <w:p>
@@ -2103,7 +2103,7 @@
     <w:tbl>
       <w:tblPr>
         <w:jc w:val="left"/>
-        <w:tblInd w:w="47" w:type="dxa"/>
+        <w:tblInd w:w="45" w:type="dxa"/>
         <w:tblBorders>
           <w:top w:val="single" w:sz="2" w:space="0" w:color="000001"/>
           <w:left w:val="single" w:sz="2" w:space="0" w:color="000001"/>
@@ -2114,15 +2114,15 @@
         </w:tblBorders>
         <w:tblCellMar>
           <w:top w:w="55" w:type="dxa"/>
-          <w:left w:w="45" w:type="dxa"/>
+          <w:left w:w="42" w:type="dxa"/>
           <w:bottom w:w="55" w:type="dxa"/>
           <w:right w:w="55" w:type="dxa"/>
         </w:tblCellMar>
       </w:tblPr>
       <w:tblGrid>
-        <w:gridCol w:w="537"/>
+        <w:gridCol w:w="535"/>
         <w:gridCol w:w="4760"/>
-        <w:gridCol w:w="4683"/>
+        <w:gridCol w:w="4685"/>
       </w:tblGrid>
       <w:tr>
         <w:trPr>
@@ -2131,7 +2131,7 @@
         </w:trPr>
         <w:tc>
           <w:tcPr>
-            <w:tcW w:w="537" w:type="dxa"/>
+            <w:tcW w:w="535" w:type="dxa"/>
             <w:tcBorders>
               <w:top w:val="single" w:sz="2" w:space="0" w:color="000001"/>
               <w:left w:val="single" w:sz="2" w:space="0" w:color="000001"/>
@@ -2142,7 +2142,7 @@
             </w:tcBorders>
             <w:shd w:fill="FFFFFF" w:val="clear"/>
             <w:tcMar>
-              <w:left w:w="45" w:type="dxa"/>
+              <w:left w:w="42" w:type="dxa"/>
             </w:tcMar>
           </w:tcPr>
           <w:p>
@@ -2177,7 +2177,7 @@
             </w:tcBorders>
             <w:shd w:fill="FFFFFF" w:val="clear"/>
             <w:tcMar>
-              <w:left w:w="45" w:type="dxa"/>
+              <w:left w:w="42" w:type="dxa"/>
             </w:tcMar>
           </w:tcPr>
           <w:p>
@@ -2201,7 +2201,7 @@
         </w:tc>
         <w:tc>
           <w:tcPr>
-            <w:tcW w:w="4683" w:type="dxa"/>
+            <w:tcW w:w="4685" w:type="dxa"/>
             <w:tcBorders>
               <w:top w:val="single" w:sz="2" w:space="0" w:color="000001"/>
               <w:left w:val="single" w:sz="2" w:space="0" w:color="000001"/>
@@ -2212,7 +2212,7 @@
             </w:tcBorders>
             <w:shd w:fill="FFFFFF" w:val="clear"/>
             <w:tcMar>
-              <w:left w:w="45" w:type="dxa"/>
+              <w:left w:w="42" w:type="dxa"/>
             </w:tcMar>
           </w:tcPr>
           <w:p>
@@ -2241,7 +2241,7 @@
         </w:trPr>
         <w:tc>
           <w:tcPr>
-            <w:tcW w:w="537" w:type="dxa"/>
+            <w:tcW w:w="535" w:type="dxa"/>
             <w:tcBorders>
               <w:top w:val="nil"/>
               <w:left w:val="single" w:sz="2" w:space="0" w:color="000001"/>
@@ -2252,7 +2252,7 @@
             </w:tcBorders>
             <w:shd w:fill="FFFFFF" w:val="clear"/>
             <w:tcMar>
-              <w:left w:w="45" w:type="dxa"/>
+              <w:left w:w="42" w:type="dxa"/>
             </w:tcMar>
           </w:tcPr>
           <w:p>
@@ -2287,7 +2287,7 @@
             </w:tcBorders>
             <w:shd w:fill="FFFFFF" w:val="clear"/>
             <w:tcMar>
-              <w:left w:w="45" w:type="dxa"/>
+              <w:left w:w="42" w:type="dxa"/>
             </w:tcMar>
           </w:tcPr>
           <w:p>
@@ -2314,7 +2314,7 @@
         </w:tc>
         <w:tc>
           <w:tcPr>
-            <w:tcW w:w="4683" w:type="dxa"/>
+            <w:tcW w:w="4685" w:type="dxa"/>
             <w:tcBorders>
               <w:top w:val="nil"/>
               <w:left w:val="single" w:sz="2" w:space="0" w:color="000001"/>
@@ -2325,7 +2325,7 @@
             </w:tcBorders>
             <w:shd w:fill="FFFFFF" w:val="clear"/>
             <w:tcMar>
-              <w:left w:w="45" w:type="dxa"/>
+              <w:left w:w="42" w:type="dxa"/>
             </w:tcMar>
           </w:tcPr>
           <w:p>
@@ -2403,11 +2403,7 @@
           <w:p>
             <w:pPr>
               <w:pStyle w:val="TableContents"/>
-              <w:rPr>
-                <w:rFonts w:ascii="Liberation Sans" w:hAnsi="Liberation Sans"/>
-                <w:sz w:val="36"/>
-                <w:szCs w:val="36"/>
-              </w:rPr>
+              <w:rPr/>
             </w:pPr>
             <w:r>
               <w:rPr>
@@ -2419,18 +2415,10 @@
             </w:r>
             <w:commentRangeEnd w:id="0"/>
             <w:r>
-              <w:rPr>
-                <w:rFonts w:ascii="Liberation Sans" w:hAnsi="Liberation Sans"/>
-                <w:sz w:val="36"/>
-                <w:szCs w:val="36"/>
-              </w:rPr>
-            </w:r>
-            <w:r>
-              <w:rPr>
-                <w:rFonts w:ascii="Liberation Sans" w:hAnsi="Liberation Sans"/>
-                <w:sz w:val="36"/>
-                <w:szCs w:val="36"/>
-              </w:rPr>
+              <w:rPr/>
+            </w:r>
+            <w:r>
+              <w:rPr/>
               <w:commentReference w:id="0"/>
             </w:r>
           </w:p>
@@ -2442,7 +2430,7 @@
         </w:trPr>
         <w:tc>
           <w:tcPr>
-            <w:tcW w:w="537" w:type="dxa"/>
+            <w:tcW w:w="535" w:type="dxa"/>
             <w:tcBorders>
               <w:top w:val="nil"/>
               <w:left w:val="single" w:sz="2" w:space="0" w:color="000001"/>
@@ -2453,7 +2441,7 @@
             </w:tcBorders>
             <w:shd w:fill="FFFFFF" w:val="clear"/>
             <w:tcMar>
-              <w:left w:w="45" w:type="dxa"/>
+              <w:left w:w="42" w:type="dxa"/>
             </w:tcMar>
           </w:tcPr>
           <w:p>
@@ -2488,7 +2476,7 @@
             </w:tcBorders>
             <w:shd w:fill="FFFFFF" w:val="clear"/>
             <w:tcMar>
-              <w:left w:w="45" w:type="dxa"/>
+              <w:left w:w="42" w:type="dxa"/>
             </w:tcMar>
           </w:tcPr>
           <w:p>
@@ -2515,7 +2503,7 @@
         </w:tc>
         <w:tc>
           <w:tcPr>
-            <w:tcW w:w="4683" w:type="dxa"/>
+            <w:tcW w:w="4685" w:type="dxa"/>
             <w:tcBorders>
               <w:top w:val="nil"/>
               <w:left w:val="single" w:sz="2" w:space="0" w:color="000001"/>
@@ -2526,7 +2514,7 @@
             </w:tcBorders>
             <w:shd w:fill="FFFFFF" w:val="clear"/>
             <w:tcMar>
-              <w:left w:w="45" w:type="dxa"/>
+              <w:left w:w="42" w:type="dxa"/>
             </w:tcMar>
           </w:tcPr>
           <w:p>
@@ -2551,11 +2539,7 @@
           <w:p>
             <w:pPr>
               <w:pStyle w:val="TableContents"/>
-              <w:rPr>
-                <w:rFonts w:ascii="Liberation Sans" w:hAnsi="Liberation Sans"/>
-                <w:sz w:val="36"/>
-                <w:szCs w:val="36"/>
-              </w:rPr>
+              <w:rPr/>
             </w:pPr>
             <w:r>
               <w:rPr>
@@ -2567,18 +2551,10 @@
             </w:r>
             <w:commentRangeEnd w:id="1"/>
             <w:r>
-              <w:rPr>
-                <w:rFonts w:ascii="Liberation Sans" w:hAnsi="Liberation Sans"/>
-                <w:sz w:val="36"/>
-                <w:szCs w:val="36"/>
-              </w:rPr>
-            </w:r>
-            <w:r>
-              <w:rPr>
-                <w:rFonts w:ascii="Liberation Sans" w:hAnsi="Liberation Sans"/>
-                <w:sz w:val="36"/>
-                <w:szCs w:val="36"/>
-              </w:rPr>
+              <w:rPr/>
+            </w:r>
+            <w:r>
+              <w:rPr/>
               <w:commentReference w:id="1"/>
             </w:r>
           </w:p>
@@ -2621,11 +2597,7 @@
           <w:p>
             <w:pPr>
               <w:pStyle w:val="TableContents"/>
-              <w:rPr>
-                <w:rFonts w:ascii="Liberation Sans" w:hAnsi="Liberation Sans"/>
-                <w:sz w:val="36"/>
-                <w:szCs w:val="36"/>
-              </w:rPr>
+              <w:rPr/>
             </w:pPr>
             <w:r>
               <w:rPr>
@@ -2637,18 +2609,10 @@
             </w:r>
             <w:commentRangeEnd w:id="2"/>
             <w:r>
-              <w:rPr>
-                <w:rFonts w:ascii="Liberation Sans" w:hAnsi="Liberation Sans"/>
-                <w:sz w:val="36"/>
-                <w:szCs w:val="36"/>
-              </w:rPr>
-            </w:r>
-            <w:r>
-              <w:rPr>
-                <w:rFonts w:ascii="Liberation Sans" w:hAnsi="Liberation Sans"/>
-                <w:sz w:val="36"/>
-                <w:szCs w:val="36"/>
-              </w:rPr>
+              <w:rPr/>
+            </w:r>
+            <w:r>
+              <w:rPr/>
               <w:commentReference w:id="2"/>
             </w:r>
           </w:p>
@@ -2660,7 +2624,7 @@
         </w:trPr>
         <w:tc>
           <w:tcPr>
-            <w:tcW w:w="537" w:type="dxa"/>
+            <w:tcW w:w="535" w:type="dxa"/>
             <w:tcBorders>
               <w:top w:val="nil"/>
               <w:left w:val="single" w:sz="2" w:space="0" w:color="000001"/>
@@ -2671,7 +2635,7 @@
             </w:tcBorders>
             <w:shd w:fill="FFFFFF" w:val="clear"/>
             <w:tcMar>
-              <w:left w:w="45" w:type="dxa"/>
+              <w:left w:w="42" w:type="dxa"/>
             </w:tcMar>
           </w:tcPr>
           <w:p>
@@ -2706,7 +2670,7 @@
             </w:tcBorders>
             <w:shd w:fill="FFFFFF" w:val="clear"/>
             <w:tcMar>
-              <w:left w:w="45" w:type="dxa"/>
+              <w:left w:w="42" w:type="dxa"/>
             </w:tcMar>
           </w:tcPr>
           <w:p>
@@ -2740,7 +2704,7 @@
         </w:tc>
         <w:tc>
           <w:tcPr>
-            <w:tcW w:w="4683" w:type="dxa"/>
+            <w:tcW w:w="4685" w:type="dxa"/>
             <w:tcBorders>
               <w:top w:val="nil"/>
               <w:left w:val="single" w:sz="2" w:space="0" w:color="000001"/>
@@ -2751,7 +2715,7 @@
             </w:tcBorders>
             <w:shd w:fill="FFFFFF" w:val="clear"/>
             <w:tcMar>
-              <w:left w:w="45" w:type="dxa"/>
+              <w:left w:w="42" w:type="dxa"/>
             </w:tcMar>
           </w:tcPr>
           <w:p>
@@ -2829,11 +2793,7 @@
           <w:p>
             <w:pPr>
               <w:pStyle w:val="TableContents"/>
-              <w:rPr>
-                <w:rFonts w:ascii="Liberation Sans" w:hAnsi="Liberation Sans"/>
-                <w:sz w:val="36"/>
-                <w:szCs w:val="36"/>
-              </w:rPr>
+              <w:rPr/>
             </w:pPr>
             <w:r>
               <w:rPr>
@@ -2845,18 +2805,10 @@
             </w:r>
             <w:commentRangeEnd w:id="3"/>
             <w:r>
-              <w:rPr>
-                <w:rFonts w:ascii="Liberation Sans" w:hAnsi="Liberation Sans"/>
-                <w:sz w:val="36"/>
-                <w:szCs w:val="36"/>
-              </w:rPr>
-            </w:r>
-            <w:r>
-              <w:rPr>
-                <w:rFonts w:ascii="Liberation Sans" w:hAnsi="Liberation Sans"/>
-                <w:sz w:val="36"/>
-                <w:szCs w:val="36"/>
-              </w:rPr>
+              <w:rPr/>
+            </w:r>
+            <w:r>
+              <w:rPr/>
               <w:commentReference w:id="3"/>
             </w:r>
           </w:p>
@@ -2868,7 +2820,7 @@
         </w:trPr>
         <w:tc>
           <w:tcPr>
-            <w:tcW w:w="537" w:type="dxa"/>
+            <w:tcW w:w="535" w:type="dxa"/>
             <w:tcBorders>
               <w:top w:val="nil"/>
               <w:left w:val="single" w:sz="2" w:space="0" w:color="000001"/>
@@ -2879,7 +2831,7 @@
             </w:tcBorders>
             <w:shd w:fill="FFFFFF" w:val="clear"/>
             <w:tcMar>
-              <w:left w:w="45" w:type="dxa"/>
+              <w:left w:w="42" w:type="dxa"/>
             </w:tcMar>
           </w:tcPr>
           <w:p>
@@ -2914,7 +2866,7 @@
             </w:tcBorders>
             <w:shd w:fill="FFFFFF" w:val="clear"/>
             <w:tcMar>
-              <w:left w:w="45" w:type="dxa"/>
+              <w:left w:w="42" w:type="dxa"/>
             </w:tcMar>
           </w:tcPr>
           <w:p>
@@ -2948,7 +2900,7 @@
         </w:tc>
         <w:tc>
           <w:tcPr>
-            <w:tcW w:w="4683" w:type="dxa"/>
+            <w:tcW w:w="4685" w:type="dxa"/>
             <w:tcBorders>
               <w:top w:val="nil"/>
               <w:left w:val="single" w:sz="2" w:space="0" w:color="000001"/>
@@ -2959,7 +2911,7 @@
             </w:tcBorders>
             <w:shd w:fill="FFFFFF" w:val="clear"/>
             <w:tcMar>
-              <w:left w:w="45" w:type="dxa"/>
+              <w:left w:w="42" w:type="dxa"/>
             </w:tcMar>
           </w:tcPr>
           <w:p>
@@ -2984,11 +2936,7 @@
           <w:p>
             <w:pPr>
               <w:pStyle w:val="TableContents"/>
-              <w:rPr>
-                <w:rFonts w:ascii="Liberation Sans" w:hAnsi="Liberation Sans"/>
-                <w:sz w:val="36"/>
-                <w:szCs w:val="36"/>
-              </w:rPr>
+              <w:rPr/>
             </w:pPr>
             <w:r>
               <w:rPr>
@@ -3000,18 +2948,10 @@
             </w:r>
             <w:commentRangeEnd w:id="4"/>
             <w:r>
-              <w:rPr>
-                <w:rFonts w:ascii="Liberation Sans" w:hAnsi="Liberation Sans"/>
-                <w:sz w:val="36"/>
-                <w:szCs w:val="36"/>
-              </w:rPr>
-            </w:r>
-            <w:r>
-              <w:rPr>
-                <w:rFonts w:ascii="Liberation Sans" w:hAnsi="Liberation Sans"/>
-                <w:sz w:val="36"/>
-                <w:szCs w:val="36"/>
-              </w:rPr>
+              <w:rPr/>
+            </w:r>
+            <w:r>
+              <w:rPr/>
               <w:commentReference w:id="4"/>
             </w:r>
           </w:p>
@@ -3023,7 +2963,7 @@
         </w:trPr>
         <w:tc>
           <w:tcPr>
-            <w:tcW w:w="537" w:type="dxa"/>
+            <w:tcW w:w="535" w:type="dxa"/>
             <w:tcBorders>
               <w:top w:val="nil"/>
               <w:left w:val="single" w:sz="2" w:space="0" w:color="000001"/>
@@ -3034,7 +2974,7 @@
             </w:tcBorders>
             <w:shd w:fill="FFFFFF" w:val="clear"/>
             <w:tcMar>
-              <w:left w:w="45" w:type="dxa"/>
+              <w:left w:w="42" w:type="dxa"/>
             </w:tcMar>
           </w:tcPr>
           <w:p>
@@ -3069,7 +3009,7 @@
             </w:tcBorders>
             <w:shd w:fill="FFFFFF" w:val="clear"/>
             <w:tcMar>
-              <w:left w:w="45" w:type="dxa"/>
+              <w:left w:w="42" w:type="dxa"/>
             </w:tcMar>
           </w:tcPr>
           <w:p>
@@ -3103,7 +3043,7 @@
         </w:tc>
         <w:tc>
           <w:tcPr>
-            <w:tcW w:w="4683" w:type="dxa"/>
+            <w:tcW w:w="4685" w:type="dxa"/>
             <w:tcBorders>
               <w:top w:val="nil"/>
               <w:left w:val="single" w:sz="2" w:space="0" w:color="000001"/>
@@ -3114,7 +3054,7 @@
             </w:tcBorders>
             <w:shd w:fill="FFFFFF" w:val="clear"/>
             <w:tcMar>
-              <w:left w:w="45" w:type="dxa"/>
+              <w:left w:w="42" w:type="dxa"/>
             </w:tcMar>
           </w:tcPr>
           <w:p>
@@ -3139,11 +3079,7 @@
           <w:p>
             <w:pPr>
               <w:pStyle w:val="TableContents"/>
-              <w:rPr>
-                <w:rFonts w:ascii="Liberation Sans" w:hAnsi="Liberation Sans"/>
-                <w:sz w:val="36"/>
-                <w:szCs w:val="36"/>
-              </w:rPr>
+              <w:rPr/>
             </w:pPr>
             <w:r>
               <w:rPr>
@@ -3155,18 +3091,10 @@
             </w:r>
             <w:commentRangeEnd w:id="5"/>
             <w:r>
-              <w:rPr>
-                <w:rFonts w:ascii="Liberation Sans" w:hAnsi="Liberation Sans"/>
-                <w:sz w:val="36"/>
-                <w:szCs w:val="36"/>
-              </w:rPr>
-            </w:r>
-            <w:r>
-              <w:rPr>
-                <w:rFonts w:ascii="Liberation Sans" w:hAnsi="Liberation Sans"/>
-                <w:sz w:val="36"/>
-                <w:szCs w:val="36"/>
-              </w:rPr>
+              <w:rPr/>
+            </w:r>
+            <w:r>
+              <w:rPr/>
               <w:commentReference w:id="5"/>
             </w:r>
           </w:p>
@@ -3178,7 +3106,7 @@
         </w:trPr>
         <w:tc>
           <w:tcPr>
-            <w:tcW w:w="537" w:type="dxa"/>
+            <w:tcW w:w="535" w:type="dxa"/>
             <w:tcBorders>
               <w:top w:val="nil"/>
               <w:left w:val="single" w:sz="2" w:space="0" w:color="000001"/>
@@ -3189,7 +3117,7 @@
             </w:tcBorders>
             <w:shd w:fill="FFFFFF" w:val="clear"/>
             <w:tcMar>
-              <w:left w:w="45" w:type="dxa"/>
+              <w:left w:w="42" w:type="dxa"/>
             </w:tcMar>
           </w:tcPr>
           <w:p>
@@ -3224,7 +3152,7 @@
             </w:tcBorders>
             <w:shd w:fill="FFFFFF" w:val="clear"/>
             <w:tcMar>
-              <w:left w:w="45" w:type="dxa"/>
+              <w:left w:w="42" w:type="dxa"/>
             </w:tcMar>
           </w:tcPr>
           <w:p>
@@ -3355,7 +3283,7 @@
         </w:tc>
         <w:tc>
           <w:tcPr>
-            <w:tcW w:w="4683" w:type="dxa"/>
+            <w:tcW w:w="4685" w:type="dxa"/>
             <w:tcBorders>
               <w:top w:val="nil"/>
               <w:left w:val="single" w:sz="2" w:space="0" w:color="000001"/>
@@ -3366,7 +3294,7 @@
             </w:tcBorders>
             <w:shd w:fill="FFFFFF" w:val="clear"/>
             <w:tcMar>
-              <w:left w:w="45" w:type="dxa"/>
+              <w:left w:w="42" w:type="dxa"/>
             </w:tcMar>
           </w:tcPr>
           <w:p>
@@ -3391,11 +3319,7 @@
           <w:p>
             <w:pPr>
               <w:pStyle w:val="TableContents"/>
-              <w:rPr>
-                <w:rFonts w:ascii="Liberation Sans" w:hAnsi="Liberation Sans"/>
-                <w:sz w:val="36"/>
-                <w:szCs w:val="36"/>
-              </w:rPr>
+              <w:rPr/>
             </w:pPr>
             <w:r>
               <w:rPr>
@@ -3407,18 +3331,10 @@
             </w:r>
             <w:commentRangeEnd w:id="6"/>
             <w:r>
-              <w:rPr>
-                <w:rFonts w:ascii="Liberation Sans" w:hAnsi="Liberation Sans"/>
-                <w:sz w:val="36"/>
-                <w:szCs w:val="36"/>
-              </w:rPr>
-            </w:r>
-            <w:r>
-              <w:rPr>
-                <w:rFonts w:ascii="Liberation Sans" w:hAnsi="Liberation Sans"/>
-                <w:sz w:val="36"/>
-                <w:szCs w:val="36"/>
-              </w:rPr>
+              <w:rPr/>
+            </w:r>
+            <w:r>
+              <w:rPr/>
               <w:commentReference w:id="6"/>
             </w:r>
           </w:p>
@@ -3430,7 +3346,7 @@
         </w:trPr>
         <w:tc>
           <w:tcPr>
-            <w:tcW w:w="537" w:type="dxa"/>
+            <w:tcW w:w="535" w:type="dxa"/>
             <w:tcBorders>
               <w:top w:val="nil"/>
               <w:left w:val="single" w:sz="2" w:space="0" w:color="000001"/>
@@ -3441,7 +3357,7 @@
             </w:tcBorders>
             <w:shd w:fill="FFFFFF" w:val="clear"/>
             <w:tcMar>
-              <w:left w:w="45" w:type="dxa"/>
+              <w:left w:w="42" w:type="dxa"/>
             </w:tcMar>
           </w:tcPr>
           <w:p>
@@ -3476,7 +3392,7 @@
             </w:tcBorders>
             <w:shd w:fill="FFFFFF" w:val="clear"/>
             <w:tcMar>
-              <w:left w:w="45" w:type="dxa"/>
+              <w:left w:w="42" w:type="dxa"/>
             </w:tcMar>
           </w:tcPr>
           <w:p>
@@ -3564,7 +3480,7 @@
         </w:tc>
         <w:tc>
           <w:tcPr>
-            <w:tcW w:w="4683" w:type="dxa"/>
+            <w:tcW w:w="4685" w:type="dxa"/>
             <w:tcBorders>
               <w:top w:val="nil"/>
               <w:left w:val="single" w:sz="2" w:space="0" w:color="000001"/>
@@ -3575,17 +3491,13 @@
             </w:tcBorders>
             <w:shd w:fill="FFFFFF" w:val="clear"/>
             <w:tcMar>
-              <w:left w:w="45" w:type="dxa"/>
+              <w:left w:w="42" w:type="dxa"/>
             </w:tcMar>
           </w:tcPr>
           <w:p>
             <w:pPr>
               <w:pStyle w:val="TableContents"/>
-              <w:rPr>
-                <w:rFonts w:ascii="Liberation Sans" w:hAnsi="Liberation Sans"/>
-                <w:sz w:val="36"/>
-                <w:szCs w:val="36"/>
-              </w:rPr>
+              <w:rPr/>
             </w:pPr>
             <w:commentRangeStart w:id="7"/>
             <w:r>
@@ -3598,18 +3510,10 @@
             </w:r>
             <w:commentRangeEnd w:id="7"/>
             <w:r>
-              <w:rPr>
-                <w:rFonts w:ascii="Liberation Sans" w:hAnsi="Liberation Sans"/>
-                <w:sz w:val="36"/>
-                <w:szCs w:val="36"/>
-              </w:rPr>
-            </w:r>
-            <w:r>
-              <w:rPr>
-                <w:rFonts w:ascii="Liberation Sans" w:hAnsi="Liberation Sans"/>
-                <w:sz w:val="36"/>
-                <w:szCs w:val="36"/>
-              </w:rPr>
+              <w:rPr/>
+            </w:r>
+            <w:r>
+              <w:rPr/>
               <w:commentReference w:id="7"/>
             </w:r>
           </w:p>
@@ -3621,7 +3525,7 @@
         </w:trPr>
         <w:tc>
           <w:tcPr>
-            <w:tcW w:w="537" w:type="dxa"/>
+            <w:tcW w:w="535" w:type="dxa"/>
             <w:tcBorders>
               <w:top w:val="nil"/>
               <w:left w:val="single" w:sz="2" w:space="0" w:color="000001"/>
@@ -3632,7 +3536,7 @@
             </w:tcBorders>
             <w:shd w:fill="FFFFFF" w:val="clear"/>
             <w:tcMar>
-              <w:left w:w="45" w:type="dxa"/>
+              <w:left w:w="42" w:type="dxa"/>
             </w:tcMar>
           </w:tcPr>
           <w:p>
@@ -3667,7 +3571,7 @@
             </w:tcBorders>
             <w:shd w:fill="FFFFFF" w:val="clear"/>
             <w:tcMar>
-              <w:left w:w="45" w:type="dxa"/>
+              <w:left w:w="42" w:type="dxa"/>
             </w:tcMar>
           </w:tcPr>
           <w:p>
@@ -3765,7 +3669,7 @@
         </w:tc>
         <w:tc>
           <w:tcPr>
-            <w:tcW w:w="4683" w:type="dxa"/>
+            <w:tcW w:w="4685" w:type="dxa"/>
             <w:tcBorders>
               <w:top w:val="nil"/>
               <w:left w:val="single" w:sz="2" w:space="0" w:color="000001"/>
@@ -3776,7 +3680,7 @@
             </w:tcBorders>
             <w:shd w:fill="FFFFFF" w:val="clear"/>
             <w:tcMar>
-              <w:left w:w="45" w:type="dxa"/>
+              <w:left w:w="42" w:type="dxa"/>
             </w:tcMar>
           </w:tcPr>
           <w:p>
@@ -3801,11 +3705,7 @@
           <w:p>
             <w:pPr>
               <w:pStyle w:val="TableContents"/>
-              <w:rPr>
-                <w:rFonts w:ascii="Liberation Sans" w:hAnsi="Liberation Sans"/>
-                <w:sz w:val="36"/>
-                <w:szCs w:val="36"/>
-              </w:rPr>
+              <w:rPr/>
             </w:pPr>
             <w:r>
               <w:rPr>
@@ -3817,18 +3717,10 @@
             </w:r>
             <w:commentRangeEnd w:id="8"/>
             <w:r>
-              <w:rPr>
-                <w:rFonts w:ascii="Liberation Sans" w:hAnsi="Liberation Sans"/>
-                <w:sz w:val="36"/>
-                <w:szCs w:val="36"/>
-              </w:rPr>
-            </w:r>
-            <w:r>
-              <w:rPr>
-                <w:rFonts w:ascii="Liberation Sans" w:hAnsi="Liberation Sans"/>
-                <w:sz w:val="36"/>
-                <w:szCs w:val="36"/>
-              </w:rPr>
+              <w:rPr/>
+            </w:r>
+            <w:r>
+              <w:rPr/>
               <w:commentReference w:id="8"/>
             </w:r>
           </w:p>
@@ -3871,11 +3763,7 @@
           <w:p>
             <w:pPr>
               <w:pStyle w:val="TableContents"/>
-              <w:rPr>
-                <w:rFonts w:ascii="Liberation Sans" w:hAnsi="Liberation Sans"/>
-                <w:sz w:val="36"/>
-                <w:szCs w:val="36"/>
-              </w:rPr>
+              <w:rPr/>
             </w:pPr>
             <w:r>
               <w:rPr>
@@ -3887,18 +3775,10 @@
             </w:r>
             <w:commentRangeEnd w:id="9"/>
             <w:r>
-              <w:rPr>
-                <w:rFonts w:ascii="Liberation Sans" w:hAnsi="Liberation Sans"/>
-                <w:sz w:val="36"/>
-                <w:szCs w:val="36"/>
-              </w:rPr>
-            </w:r>
-            <w:r>
-              <w:rPr>
-                <w:rFonts w:ascii="Liberation Sans" w:hAnsi="Liberation Sans"/>
-                <w:sz w:val="36"/>
-                <w:szCs w:val="36"/>
-              </w:rPr>
+              <w:rPr/>
+            </w:r>
+            <w:r>
+              <w:rPr/>
               <w:commentReference w:id="9"/>
             </w:r>
           </w:p>
@@ -4445,6 +4325,1010 @@
       </w:pPr>
       <w:r>
         <w:rPr/>
+      </w:r>
+    </w:p>
+    <w:p>
+      <w:pPr>
+        <w:pStyle w:val="Normal"/>
+        <w:widowControl/>
+        <w:rPr/>
+      </w:pPr>
+      <w:r>
+        <w:rPr/>
+      </w:r>
+    </w:p>
+    <w:p>
+      <w:pPr>
+        <w:pStyle w:val="Normal"/>
+        <w:widowControl/>
+        <w:rPr/>
+      </w:pPr>
+      <w:r>
+        <w:rPr/>
+      </w:r>
+    </w:p>
+    <w:p>
+      <w:pPr>
+        <w:pStyle w:val="Normal"/>
+        <w:widowControl/>
+        <w:rPr/>
+      </w:pPr>
+      <w:r>
+        <w:rPr/>
+      </w:r>
+    </w:p>
+    <w:tbl>
+      <w:tblPr>
+        <w:jc w:val="left"/>
+        <w:tblInd w:w="0" w:type="dxa"/>
+        <w:tblBorders>
+          <w:top w:val="nil"/>
+          <w:left w:val="nil"/>
+          <w:bottom w:val="nil"/>
+          <w:insideH w:val="nil"/>
+          <w:right w:val="nil"/>
+          <w:insideV w:val="nil"/>
+        </w:tblBorders>
+        <w:tblCellMar>
+          <w:top w:w="0" w:type="dxa"/>
+          <w:left w:w="0" w:type="dxa"/>
+          <w:bottom w:w="0" w:type="dxa"/>
+          <w:right w:w="0" w:type="dxa"/>
+        </w:tblCellMar>
+      </w:tblPr>
+      <w:tblGrid>
+        <w:gridCol w:w="9972"/>
+      </w:tblGrid>
+      <w:tr>
+        <w:trPr>
+          <w:cantSplit w:val="false"/>
+        </w:trPr>
+        <w:tc>
+          <w:tcPr>
+            <w:tcW w:w="9972" w:type="dxa"/>
+            <w:tcBorders>
+              <w:top w:val="nil"/>
+              <w:left w:val="nil"/>
+              <w:bottom w:val="nil"/>
+              <w:insideH w:val="nil"/>
+              <w:right w:val="nil"/>
+              <w:insideV w:val="nil"/>
+            </w:tcBorders>
+            <w:shd w:fill="auto" w:val="clear"/>
+          </w:tcPr>
+          <w:p>
+            <w:pPr>
+              <w:pStyle w:val="TableContents"/>
+              <w:spacing w:before="0" w:after="0"/>
+              <w:ind w:left="0" w:right="0" w:hanging="0"/>
+              <w:rPr/>
+            </w:pPr>
+            <w:bookmarkStart w:id="0" w:name="j_id0:j_id1:j_id148:j_id188"/>
+            <w:bookmarkStart w:id="1" w:name="j_id0:j_id1:j_id148:j_id188"/>
+            <w:bookmarkEnd w:id="1"/>
+            <w:r>
+              <w:rPr/>
+            </w:r>
+            <w:r>
+              <w:pict>
+                <v:rect style="position:absolute;width:130pt;height:50.35pt;mso-wrap-distance-left:0pt;mso-wrap-distance-right:0pt;mso-wrap-distance-top:0pt;mso-wrap-distance-bottom:0pt;margin-top:0pt;margin-left:368.6pt">
+                  <v:textbox inset="0in,0in,0in,0in">
+                    <w:txbxContent>
+                      <w:p>
+                        <w:pPr>
+                          <w:pStyle w:val="TextBody"/>
+                          <w:numPr>
+                            <w:ilvl w:val="0"/>
+                            <w:numId w:val="3"/>
+                          </w:numPr>
+                          <w:pBdr>
+                            <w:top w:val="nil"/>
+                            <w:left w:val="nil"/>
+                            <w:bottom w:val="nil"/>
+                            <w:right w:val="nil"/>
+                          </w:pBdr>
+                          <w:tabs>
+                            <w:tab w:val="left" w:pos="0" w:leader="none"/>
+                          </w:tabs>
+                          <w:spacing w:before="0" w:after="0"/>
+                          <w:ind w:left="0" w:right="0" w:hanging="283"/>
+                          <w:rPr>
+                            <w:rStyle w:val="InternetLink"/>
+                            <w:b/>
+                            <w:strike w:val="false"/>
+                            <w:dstrike w:val="false"/>
+                            <w:color w:val="336699"/>
+                            <w:sz w:val="18"/>
+                            <w:u w:val="none"/>
+                            <w:effect w:val="none"/>
+                          </w:rPr>
+                        </w:pPr>
+                        <w:hyperlink r:id="rId2">
+                          <w:bookmarkStart w:id="2" w:name="j_id0:j_id1:j_id148:help_glossary"/>
+                          <w:bookmarkEnd w:id="2"/>
+                          <w:r>
+                            <w:rPr>
+                              <w:rStyle w:val="InternetLink"/>
+                              <w:b/>
+                              <w:strike w:val="false"/>
+                              <w:dstrike w:val="false"/>
+                              <w:color w:val="336699"/>
+                              <w:sz w:val="18"/>
+                              <w:u w:val="none"/>
+                              <w:effect w:val="none"/>
+                            </w:rPr>
+                            <w:t>Glossary</w:t>
+                          </w:r>
+                        </w:hyperlink>
+                      </w:p>
+                      <w:p>
+                        <w:pPr>
+                          <w:pStyle w:val="TextBody"/>
+                          <w:numPr>
+                            <w:ilvl w:val="0"/>
+                            <w:numId w:val="3"/>
+                          </w:numPr>
+                          <w:pBdr>
+                            <w:top w:val="nil"/>
+                            <w:left w:val="nil"/>
+                            <w:bottom w:val="nil"/>
+                            <w:right w:val="nil"/>
+                          </w:pBdr>
+                          <w:tabs>
+                            <w:tab w:val="left" w:pos="0" w:leader="none"/>
+                          </w:tabs>
+                          <w:spacing w:before="0" w:after="0"/>
+                          <w:ind w:left="0" w:right="0" w:hanging="283"/>
+                          <w:rPr>
+                            <w:rStyle w:val="InternetLink"/>
+                            <w:b/>
+                            <w:strike w:val="false"/>
+                            <w:dstrike w:val="false"/>
+                            <w:color w:val="336699"/>
+                            <w:sz w:val="18"/>
+                            <w:u w:val="none"/>
+                            <w:effect w:val="none"/>
+                          </w:rPr>
+                        </w:pPr>
+                        <w:hyperlink r:id="rId3">
+                          <w:bookmarkStart w:id="3" w:name="j_id0:j_id1:j_id148:help_index"/>
+                          <w:bookmarkEnd w:id="3"/>
+                          <w:r>
+                            <w:rPr>
+                              <w:rStyle w:val="InternetLink"/>
+                              <w:b/>
+                              <w:strike w:val="false"/>
+                              <w:dstrike w:val="false"/>
+                              <w:color w:val="336699"/>
+                              <w:sz w:val="18"/>
+                              <w:u w:val="none"/>
+                              <w:effect w:val="none"/>
+                            </w:rPr>
+                            <w:t>Downloadable User Guides</w:t>
+                          </w:r>
+                        </w:hyperlink>
+                      </w:p>
+                      <w:p>
+                        <w:pPr>
+                          <w:pStyle w:val="TextBody"/>
+                          <w:numPr>
+                            <w:ilvl w:val="0"/>
+                            <w:numId w:val="3"/>
+                          </w:numPr>
+                          <w:pBdr>
+                            <w:top w:val="nil"/>
+                            <w:left w:val="nil"/>
+                            <w:bottom w:val="nil"/>
+                            <w:right w:val="nil"/>
+                          </w:pBdr>
+                          <w:tabs>
+                            <w:tab w:val="left" w:pos="0" w:leader="none"/>
+                          </w:tabs>
+                          <w:spacing w:before="0" w:after="0"/>
+                          <w:ind w:left="0" w:right="0" w:hanging="283"/>
+                          <w:rPr/>
+                        </w:pPr>
+                        <w:r>
+                          <w:rPr/>
+                        </w:r>
+                        <w:r>
+                          <w:pict>
+                            <v:rect style="position:absolute;width:5pt;height:34pt;mso-wrap-distance-left:0pt;mso-wrap-distance-right:0pt;mso-wrap-distance-top:0pt;mso-wrap-distance-bottom:0pt;margin-top:0pt;margin-left:0pt">
+                              <v:textbox inset="0in,0in,0in,0in">
+                                <w:txbxContent>
+                                  <w:p>
+                                    <w:pPr>
+                                      <w:pStyle w:val="TextBody"/>
+                                      <w:spacing w:before="0" w:after="140"/>
+                                      <w:rPr>
+                                        <w:sz w:val="4"/>
+                                        <w:szCs w:val="4"/>
+                                      </w:rPr>
+                                    </w:pPr>
+                                    <w:r>
+                                      <w:rPr>
+                                        <w:sz w:val="4"/>
+                                        <w:szCs w:val="4"/>
+                                      </w:rPr>
+                                    </w:r>
+                                  </w:p>
+                                </w:txbxContent>
+                              </v:textbox>
+                              <w10:wrap type="square" side="right"/>
+                            </v:rect>
+                          </w:pict>
+                        </w:r>
+                        <w:r>
+                          <w:pict>
+                            <v:rect style="position:absolute;width:87pt;height:30pt;mso-wrap-distance-left:0pt;mso-wrap-distance-right:0pt;mso-wrap-distance-top:0pt;mso-wrap-distance-bottom:0pt;margin-top:0pt;margin-left:5pt">
+                              <v:textbox inset="0in,0in,0in,0in">
+                                <w:txbxContent>
+                                  <w:p>
+                                    <w:pPr>
+                                      <w:pStyle w:val="TextBody"/>
+                                      <w:spacing w:before="0" w:after="140"/>
+                                      <w:rPr>
+                                        <w:sz w:val="4"/>
+                                        <w:szCs w:val="4"/>
+                                      </w:rPr>
+                                    </w:pPr>
+                                    <w:r>
+                                      <w:rPr>
+                                        <w:sz w:val="4"/>
+                                        <w:szCs w:val="4"/>
+                                      </w:rPr>
+                                    </w:r>
+                                    <w:r>
+                                      <w:pict>
+                                        <v:rect style="position:absolute;width:29pt;height:28pt;mso-wrap-distance-left:0pt;mso-wrap-distance-right:0pt;mso-wrap-distance-top:0pt;mso-wrap-distance-bottom:0pt;margin-top:0pt;margin-left:0pt">
+                                          <v:textbox inset="0in,0in,0in,0in">
+                                            <w:txbxContent>
+                                              <w:p>
+                                                <w:pPr>
+                                                  <w:pStyle w:val="TextBody"/>
+                                                  <w:spacing w:before="0" w:after="140"/>
+                                                  <w:rPr>
+                                                    <w:sz w:val="4"/>
+                                                    <w:szCs w:val="4"/>
+                                                  </w:rPr>
+                                                </w:pPr>
+                                                <w:r>
+                                                  <w:rPr>
+                                                    <w:sz w:val="4"/>
+                                                    <w:szCs w:val="4"/>
+                                                  </w:rPr>
+                                                </w:r>
+                                              </w:p>
+                                            </w:txbxContent>
+                                          </v:textbox>
+                                          <w10:wrap type="square" side="right"/>
+                                        </v:rect>
+                                      </w:pict>
+                                    </w:r>
+                                    <w:r>
+                                      <w:pict>
+                                        <v:rect style="position:absolute;width:29pt;height:28pt;mso-wrap-distance-left:0pt;mso-wrap-distance-right:0pt;mso-wrap-distance-top:0pt;mso-wrap-distance-bottom:0pt;margin-top:0pt;margin-left:29pt">
+                                          <v:textbox inset="0in,0in,0in,0in">
+                                            <w:txbxContent>
+                                              <w:p>
+                                                <w:pPr>
+                                                  <w:pStyle w:val="TextBody"/>
+                                                  <w:spacing w:before="0" w:after="140"/>
+                                                  <w:rPr>
+                                                    <w:sz w:val="4"/>
+                                                    <w:szCs w:val="4"/>
+                                                  </w:rPr>
+                                                </w:pPr>
+                                                <w:r>
+                                                  <w:rPr>
+                                                    <w:sz w:val="4"/>
+                                                    <w:szCs w:val="4"/>
+                                                  </w:rPr>
+                                                </w:r>
+                                              </w:p>
+                                            </w:txbxContent>
+                                          </v:textbox>
+                                          <w10:wrap type="square" side="right"/>
+                                        </v:rect>
+                                      </w:pict>
+                                    </w:r>
+                                    <w:r>
+                                      <w:pict>
+                                        <v:rect style="position:absolute;width:29pt;height:28pt;mso-wrap-distance-left:0pt;mso-wrap-distance-right:0pt;mso-wrap-distance-top:0pt;mso-wrap-distance-bottom:0pt;margin-top:0pt;margin-left:58pt">
+                                          <v:textbox inset="0in,0in,0in,0in">
+                                            <w:txbxContent>
+                                              <w:p>
+                                                <w:pPr>
+                                                  <w:pStyle w:val="TextBody"/>
+                                                  <w:spacing w:before="0" w:after="140"/>
+                                                  <w:rPr>
+                                                    <w:sz w:val="4"/>
+                                                    <w:szCs w:val="4"/>
+                                                  </w:rPr>
+                                                </w:pPr>
+                                                <w:r>
+                                                  <w:rPr>
+                                                    <w:sz w:val="4"/>
+                                                    <w:szCs w:val="4"/>
+                                                  </w:rPr>
+                                                </w:r>
+                                              </w:p>
+                                            </w:txbxContent>
+                                          </v:textbox>
+                                          <w10:wrap type="square" side="left"/>
+                                        </v:rect>
+                                      </w:pict>
+                                    </w:r>
+                                  </w:p>
+                                </w:txbxContent>
+                              </v:textbox>
+                            </v:rect>
+                          </w:pict>
+                        </w:r>
+                        <w:r>
+                          <w:pict>
+                            <v:rect style="position:absolute;width:5pt;height:34pt;mso-wrap-distance-left:0pt;mso-wrap-distance-right:0pt;mso-wrap-distance-top:0pt;mso-wrap-distance-bottom:0pt;margin-top:0pt;margin-left:125pt">
+                              <v:textbox inset="0in,0in,0in,0in">
+                                <w:txbxContent>
+                                  <w:p>
+                                    <w:pPr>
+                                      <w:pStyle w:val="TextBody"/>
+                                      <w:spacing w:before="0" w:after="140"/>
+                                      <w:rPr>
+                                        <w:sz w:val="4"/>
+                                        <w:szCs w:val="4"/>
+                                      </w:rPr>
+                                    </w:pPr>
+                                    <w:r>
+                                      <w:rPr>
+                                        <w:sz w:val="4"/>
+                                        <w:szCs w:val="4"/>
+                                      </w:rPr>
+                                    </w:r>
+                                  </w:p>
+                                </w:txbxContent>
+                              </v:textbox>
+                              <w10:wrap type="square" side="left"/>
+                            </v:rect>
+                          </w:pict>
+                        </w:r>
+                      </w:p>
+                    </w:txbxContent>
+                  </v:textbox>
+                </v:rect>
+              </w:pict>
+            </w:r>
+          </w:p>
+          <w:p>
+            <w:pPr>
+              <w:pStyle w:val="TableContents"/>
+              <w:spacing w:before="0" w:after="0"/>
+              <w:ind w:left="0" w:right="0" w:hanging="0"/>
+              <w:rPr/>
+            </w:pPr>
+            <w:bookmarkStart w:id="4" w:name="vpm_designer_example_loop"/>
+            <w:bookmarkEnd w:id="4"/>
+            <w:r>
+              <w:rPr/>
+              <w:t>Sample Flow That Loops Through a Collection | Salesforce</w:t>
+            </w:r>
+          </w:p>
+          <w:p>
+            <w:pPr>
+              <w:pStyle w:val="Heading1"/>
+              <w:pBdr>
+                <w:top w:val="nil"/>
+                <w:left w:val="nil"/>
+                <w:bottom w:val="nil"/>
+                <w:right w:val="nil"/>
+              </w:pBdr>
+              <w:shd w:fill="auto" w:val="clear"/>
+              <w:spacing w:lineRule="atLeast" w:line="300" w:before="0" w:after="0"/>
+              <w:ind w:left="0" w:right="0" w:hanging="0"/>
+              <w:rPr>
+                <w:rFonts w:ascii="sf-font-regular;Helvetica Neue;Helvetica;Arial" w:hAnsi="sf-font-regular;Helvetica Neue;Helvetica;Arial"/>
+                <w:b/>
+                <w:color w:val="000000"/>
+                <w:sz w:val="30"/>
+              </w:rPr>
+            </w:pPr>
+            <w:bookmarkStart w:id="5" w:name="topic-title"/>
+            <w:bookmarkEnd w:id="5"/>
+            <w:r>
+              <w:rPr>
+                <w:rFonts w:ascii="sf-font-regular;Helvetica Neue;Helvetica;Arial" w:hAnsi="sf-font-regular;Helvetica Neue;Helvetica;Arial"/>
+                <w:b/>
+                <w:color w:val="000000"/>
+                <w:sz w:val="30"/>
+              </w:rPr>
+              <w:t>Sample Flow That Loops Through a Collection</w:t>
+            </w:r>
+          </w:p>
+          <w:p>
+            <w:pPr>
+              <w:pStyle w:val="TableContents"/>
+              <w:spacing w:before="0" w:after="0"/>
+              <w:ind w:left="0" w:right="0" w:hanging="0"/>
+              <w:rPr>
+                <w:b w:val="false"/>
+                <w:sz w:val="22"/>
+              </w:rPr>
+            </w:pPr>
+            <w:r>
+              <w:rPr>
+                <w:b w:val="false"/>
+                <w:sz w:val="22"/>
+              </w:rPr>
+              <w:t>Transfer ownership of accounts from one user to another by using sObject variable collections and loops. The flow already has the required user IDs.</w:t>
+            </w:r>
+          </w:p>
+          <w:tbl>
+            <w:tblPr>
+              <w:tblW w:w="9972" w:type="dxa"/>
+              <w:jc w:val="left"/>
+              <w:tblInd w:w="0" w:type="dxa"/>
+              <w:tblBorders>
+                <w:top w:val="nil"/>
+                <w:left w:val="nil"/>
+                <w:bottom w:val="nil"/>
+                <w:insideH w:val="nil"/>
+                <w:right w:val="nil"/>
+                <w:insideV w:val="nil"/>
+              </w:tblBorders>
+              <w:tblCellMar>
+                <w:top w:w="0" w:type="dxa"/>
+                <w:left w:w="0" w:type="dxa"/>
+                <w:bottom w:w="0" w:type="dxa"/>
+                <w:right w:w="0" w:type="dxa"/>
+              </w:tblCellMar>
+            </w:tblPr>
+            <w:tblGrid>
+              <w:gridCol w:w="9972"/>
+            </w:tblGrid>
+            <w:tr>
+              <w:trPr>
+                <w:cantSplit w:val="false"/>
+              </w:trPr>
+              <w:tc>
+                <w:tcPr>
+                  <w:tcW w:w="9972" w:type="dxa"/>
+                  <w:tcBorders>
+                    <w:top w:val="nil"/>
+                    <w:left w:val="nil"/>
+                    <w:bottom w:val="nil"/>
+                    <w:insideH w:val="nil"/>
+                    <w:right w:val="nil"/>
+                    <w:insideV w:val="nil"/>
+                  </w:tcBorders>
+                  <w:shd w:fill="A9A19D" w:val="clear"/>
+                  <w:vAlign w:val="center"/>
+                </w:tcPr>
+                <w:p>
+                  <w:pPr>
+                    <w:pStyle w:val="TableContents"/>
+                    <w:spacing w:before="0" w:after="0"/>
+                    <w:ind w:left="0" w:right="0" w:hanging="0"/>
+                    <w:rPr>
+                      <w:sz w:val="22"/>
+                    </w:rPr>
+                  </w:pPr>
+                  <w:bookmarkStart w:id="6" w:name="d1180018e48-d1180031e506"/>
+                  <w:bookmarkEnd w:id="6"/>
+                  <w:r>
+                    <w:rPr>
+                      <w:sz w:val="22"/>
+                    </w:rPr>
+                    <w:t>Available in: both Salesforce Classic and Lightning Experience</w:t>
+                  </w:r>
+                </w:p>
+              </w:tc>
+            </w:tr>
+            <w:tr>
+              <w:trPr>
+                <w:cantSplit w:val="false"/>
+              </w:trPr>
+              <w:tc>
+                <w:tcPr>
+                  <w:tcW w:w="9972" w:type="dxa"/>
+                  <w:tcBorders>
+                    <w:top w:val="nil"/>
+                    <w:left w:val="nil"/>
+                    <w:bottom w:val="nil"/>
+                    <w:insideH w:val="nil"/>
+                    <w:right w:val="nil"/>
+                    <w:insideV w:val="nil"/>
+                  </w:tcBorders>
+                  <w:shd w:fill="A9A19D" w:val="clear"/>
+                  <w:vAlign w:val="center"/>
+                </w:tcPr>
+                <w:p>
+                  <w:pPr>
+                    <w:pStyle w:val="TableContents"/>
+                    <w:spacing w:before="0" w:after="0"/>
+                    <w:rPr>
+                      <w:sz w:val="22"/>
+                    </w:rPr>
+                  </w:pPr>
+                  <w:r>
+                    <w:rPr>
+                      <w:sz w:val="22"/>
+                    </w:rPr>
+                    <w:t>Available in: </w:t>
+                  </w:r>
+                  <w:r>
+                    <w:rPr>
+                      <w:rStyle w:val="StrongEmphasis"/>
+                      <w:b/>
+                      <w:i w:val="false"/>
+                      <w:caps w:val="false"/>
+                      <w:smallCaps w:val="false"/>
+                      <w:sz w:val="22"/>
+                    </w:rPr>
+                    <w:t>Enterprise</w:t>
+                  </w:r>
+                  <w:r>
+                    <w:rPr>
+                      <w:sz w:val="22"/>
+                    </w:rPr>
+                    <w:t>, </w:t>
+                  </w:r>
+                  <w:r>
+                    <w:rPr>
+                      <w:rStyle w:val="StrongEmphasis"/>
+                      <w:b/>
+                      <w:i w:val="false"/>
+                      <w:caps w:val="false"/>
+                      <w:smallCaps w:val="false"/>
+                      <w:sz w:val="22"/>
+                    </w:rPr>
+                    <w:t>Performance</w:t>
+                  </w:r>
+                  <w:r>
+                    <w:rPr>
+                      <w:sz w:val="22"/>
+                    </w:rPr>
+                    <w:t>, </w:t>
+                  </w:r>
+                  <w:r>
+                    <w:rPr>
+                      <w:rStyle w:val="StrongEmphasis"/>
+                      <w:b/>
+                      <w:i w:val="false"/>
+                      <w:caps w:val="false"/>
+                      <w:smallCaps w:val="false"/>
+                      <w:sz w:val="22"/>
+                    </w:rPr>
+                    <w:t>Unlimited</w:t>
+                  </w:r>
+                  <w:r>
+                    <w:rPr>
+                      <w:sz w:val="22"/>
+                    </w:rPr>
+                    <w:t>, and </w:t>
+                  </w:r>
+                  <w:r>
+                    <w:rPr>
+                      <w:rStyle w:val="StrongEmphasis"/>
+                      <w:b/>
+                      <w:i w:val="false"/>
+                      <w:caps w:val="false"/>
+                      <w:smallCaps w:val="false"/>
+                      <w:sz w:val="22"/>
+                    </w:rPr>
+                    <w:t>Developer</w:t>
+                  </w:r>
+                  <w:r>
+                    <w:rPr>
+                      <w:sz w:val="22"/>
+                    </w:rPr>
+                    <w:t> Editions</w:t>
+                  </w:r>
+                </w:p>
+              </w:tc>
+            </w:tr>
+          </w:tbl>
+          <w:p>
+            <w:pPr>
+              <w:pStyle w:val="TableContents"/>
+              <w:spacing w:before="0" w:after="0"/>
+              <w:rPr/>
+            </w:pPr>
+            <w:r>
+              <w:rPr/>
+            </w:r>
+          </w:p>
+          <w:p>
+            <w:pPr>
+              <w:pStyle w:val="TableContents"/>
+              <w:pBdr>
+                <w:top w:val="nil"/>
+                <w:left w:val="nil"/>
+                <w:bottom w:val="nil"/>
+                <w:right w:val="nil"/>
+              </w:pBdr>
+              <w:spacing w:before="0" w:after="0"/>
+              <w:ind w:left="0" w:right="0" w:hanging="0"/>
+              <w:rPr>
+                <w:b w:val="false"/>
+                <w:sz w:val="22"/>
+              </w:rPr>
+            </w:pPr>
+            <w:bookmarkStart w:id="7" w:name="rn_flow_example"/>
+            <w:bookmarkEnd w:id="7"/>
+            <w:r>
+              <w:rPr>
+                <w:b w:val="false"/>
+                <w:sz w:val="22"/>
+              </w:rPr>
+              <w:t>First, create an Account-based sObject collection variable called </w:t>
+            </w:r>
+            <w:r>
+              <w:rPr>
+                <w:rStyle w:val="Example"/>
+                <w:rFonts w:ascii="Courier New;Courier;monospace" w:hAnsi="Courier New;Courier;monospace"/>
+                <w:b w:val="false"/>
+                <w:color w:val="000000"/>
+                <w:sz w:val="24"/>
+              </w:rPr>
+              <w:t>collAcctJSmith</w:t>
+            </w:r>
+            <w:r>
+              <w:rPr>
+                <w:b w:val="false"/>
+                <w:sz w:val="22"/>
+              </w:rPr>
+              <w:t> and populate it with all account records that John Smith owns.</w:t>
+            </w:r>
+          </w:p>
+          <w:p>
+            <w:pPr>
+              <w:pStyle w:val="TableContents"/>
+              <w:pBdr>
+                <w:top w:val="nil"/>
+                <w:left w:val="nil"/>
+                <w:bottom w:val="nil"/>
+                <w:right w:val="nil"/>
+              </w:pBdr>
+              <w:spacing w:before="0" w:after="0"/>
+              <w:ind w:left="0" w:right="0" w:hanging="0"/>
+              <w:rPr>
+                <w:b w:val="false"/>
+                <w:sz w:val="22"/>
+              </w:rPr>
+            </w:pPr>
+            <w:r>
+              <w:rPr>
+                <w:b w:val="false"/>
+                <w:sz w:val="22"/>
+              </w:rPr>
+              <w:t>Then create a loop that iterates through the collection. For each item in the collection, the loop does the following:</w:t>
+            </w:r>
+          </w:p>
+          <w:p>
+            <w:pPr>
+              <w:pStyle w:val="TableContents"/>
+              <w:numPr>
+                <w:ilvl w:val="0"/>
+                <w:numId w:val="4"/>
+              </w:numPr>
+              <w:pBdr>
+                <w:top w:val="nil"/>
+                <w:left w:val="nil"/>
+                <w:bottom w:val="nil"/>
+                <w:right w:val="nil"/>
+              </w:pBdr>
+              <w:tabs>
+                <w:tab w:val="left" w:pos="0" w:leader="none"/>
+              </w:tabs>
+              <w:spacing w:before="0" w:after="0"/>
+              <w:ind w:left="0" w:right="0" w:hanging="283"/>
+              <w:rPr>
+                <w:b w:val="false"/>
+                <w:sz w:val="22"/>
+              </w:rPr>
+            </w:pPr>
+            <w:r>
+              <w:rPr>
+                <w:b w:val="false"/>
+                <w:sz w:val="22"/>
+              </w:rPr>
+              <w:t>Assigns the collection item to the loop variable.</w:t>
+            </w:r>
+          </w:p>
+          <w:p>
+            <w:pPr>
+              <w:pStyle w:val="TableContents"/>
+              <w:numPr>
+                <w:ilvl w:val="0"/>
+                <w:numId w:val="4"/>
+              </w:numPr>
+              <w:pBdr>
+                <w:top w:val="nil"/>
+                <w:left w:val="nil"/>
+                <w:bottom w:val="nil"/>
+                <w:right w:val="nil"/>
+              </w:pBdr>
+              <w:tabs>
+                <w:tab w:val="left" w:pos="0" w:leader="none"/>
+              </w:tabs>
+              <w:spacing w:before="0" w:after="0"/>
+              <w:ind w:left="0" w:right="0" w:hanging="283"/>
+              <w:rPr>
+                <w:b w:val="false"/>
+                <w:sz w:val="22"/>
+              </w:rPr>
+            </w:pPr>
+            <w:r>
+              <w:rPr>
+                <w:b w:val="false"/>
+                <w:sz w:val="22"/>
+              </w:rPr>
+              <w:t>Evaluates whether the account has more than 10,000 employees.</w:t>
+            </w:r>
+          </w:p>
+          <w:p>
+            <w:pPr>
+              <w:pStyle w:val="TableContents"/>
+              <w:numPr>
+                <w:ilvl w:val="0"/>
+                <w:numId w:val="4"/>
+              </w:numPr>
+              <w:pBdr>
+                <w:top w:val="nil"/>
+                <w:left w:val="nil"/>
+                <w:bottom w:val="nil"/>
+                <w:right w:val="nil"/>
+              </w:pBdr>
+              <w:tabs>
+                <w:tab w:val="left" w:pos="0" w:leader="none"/>
+              </w:tabs>
+              <w:spacing w:before="0" w:after="0"/>
+              <w:ind w:left="0" w:right="0" w:hanging="283"/>
+              <w:rPr>
+                <w:b w:val="false"/>
+                <w:sz w:val="22"/>
+              </w:rPr>
+            </w:pPr>
+            <w:r>
+              <w:rPr>
+                <w:b w:val="false"/>
+                <w:sz w:val="22"/>
+              </w:rPr>
+              <w:t>If the account has more than 10,000 employees, assigns Madison’s user ID to the </w:t>
+            </w:r>
+            <w:r>
+              <w:rPr>
+                <w:rFonts w:ascii="Courier New;Courier;monospace" w:hAnsi="Courier New;Courier;monospace"/>
+                <w:b w:val="false"/>
+                <w:color w:val="000000"/>
+                <w:sz w:val="24"/>
+              </w:rPr>
+              <w:t>OwnerId</w:t>
+            </w:r>
+            <w:r>
+              <w:rPr>
+                <w:b w:val="false"/>
+                <w:sz w:val="22"/>
+              </w:rPr>
+              <w:t> field in the loop variable.</w:t>
+            </w:r>
+          </w:p>
+          <w:p>
+            <w:pPr>
+              <w:pStyle w:val="TableContents"/>
+              <w:numPr>
+                <w:ilvl w:val="0"/>
+                <w:numId w:val="4"/>
+              </w:numPr>
+              <w:pBdr>
+                <w:top w:val="nil"/>
+                <w:left w:val="nil"/>
+                <w:bottom w:val="nil"/>
+                <w:right w:val="nil"/>
+              </w:pBdr>
+              <w:tabs>
+                <w:tab w:val="left" w:pos="0" w:leader="none"/>
+              </w:tabs>
+              <w:spacing w:before="0" w:after="0"/>
+              <w:ind w:left="0" w:right="0" w:hanging="283"/>
+              <w:rPr>
+                <w:b w:val="false"/>
+                <w:sz w:val="22"/>
+              </w:rPr>
+            </w:pPr>
+            <w:r>
+              <w:rPr>
+                <w:b w:val="false"/>
+                <w:sz w:val="22"/>
+              </w:rPr>
+              <w:t>If the account doesn’t have more than 10,000 employees, assigns Amber’s user ID to the </w:t>
+            </w:r>
+            <w:r>
+              <w:rPr>
+                <w:rFonts w:ascii="Courier New;Courier;monospace" w:hAnsi="Courier New;Courier;monospace"/>
+                <w:b w:val="false"/>
+                <w:color w:val="000000"/>
+                <w:sz w:val="24"/>
+              </w:rPr>
+              <w:t>OwnerId</w:t>
+            </w:r>
+            <w:r>
+              <w:rPr>
+                <w:b w:val="false"/>
+                <w:sz w:val="22"/>
+              </w:rPr>
+              <w:t> field in the loop variable.</w:t>
+            </w:r>
+          </w:p>
+          <w:p>
+            <w:pPr>
+              <w:pStyle w:val="TableContents"/>
+              <w:numPr>
+                <w:ilvl w:val="0"/>
+                <w:numId w:val="4"/>
+              </w:numPr>
+              <w:pBdr>
+                <w:top w:val="nil"/>
+                <w:left w:val="nil"/>
+                <w:bottom w:val="nil"/>
+                <w:right w:val="nil"/>
+              </w:pBdr>
+              <w:tabs>
+                <w:tab w:val="left" w:pos="0" w:leader="none"/>
+              </w:tabs>
+              <w:spacing w:before="0" w:after="0"/>
+              <w:ind w:left="0" w:right="0" w:hanging="283"/>
+              <w:rPr>
+                <w:b w:val="false"/>
+                <w:sz w:val="22"/>
+              </w:rPr>
+            </w:pPr>
+            <w:r>
+              <w:rPr>
+                <w:b w:val="false"/>
+                <w:sz w:val="22"/>
+              </w:rPr>
+              <w:t>Adds the loop variable’s values as a new item in a second collection called </w:t>
+            </w:r>
+            <w:r>
+              <w:rPr>
+                <w:rStyle w:val="Example"/>
+                <w:rFonts w:ascii="Courier New;Courier;monospace" w:hAnsi="Courier New;Courier;monospace"/>
+                <w:b w:val="false"/>
+                <w:color w:val="000000"/>
+                <w:sz w:val="24"/>
+              </w:rPr>
+              <w:t>collReassignedAccts</w:t>
+            </w:r>
+            <w:r>
+              <w:rPr>
+                <w:b w:val="false"/>
+                <w:sz w:val="22"/>
+              </w:rPr>
+              <w:t>.</w:t>
+            </w:r>
+          </w:p>
+          <w:p>
+            <w:pPr>
+              <w:pStyle w:val="TableContents"/>
+              <w:pBdr>
+                <w:top w:val="nil"/>
+                <w:left w:val="nil"/>
+                <w:bottom w:val="nil"/>
+                <w:right w:val="nil"/>
+              </w:pBdr>
+              <w:spacing w:before="0" w:after="0"/>
+              <w:ind w:left="0" w:right="0" w:hanging="0"/>
+              <w:rPr>
+                <w:b w:val="false"/>
+                <w:sz w:val="22"/>
+              </w:rPr>
+            </w:pPr>
+            <w:r>
+              <w:rPr>
+                <w:b w:val="false"/>
+                <w:sz w:val="22"/>
+              </w:rPr>
+              <w:t>Finally, create a Fast Update element to update the accounts in </w:t>
+            </w:r>
+            <w:r>
+              <w:rPr>
+                <w:rStyle w:val="Example"/>
+                <w:rFonts w:ascii="Courier New;Courier;monospace" w:hAnsi="Courier New;Courier;monospace"/>
+                <w:b w:val="false"/>
+                <w:color w:val="000000"/>
+                <w:sz w:val="24"/>
+              </w:rPr>
+              <w:t>collReassignedAccts</w:t>
+            </w:r>
+            <w:r>
+              <w:rPr>
+                <w:b w:val="false"/>
+                <w:sz w:val="22"/>
+              </w:rPr>
+              <w:t> with the new </w:t>
+            </w:r>
+            <w:r>
+              <w:rPr>
+                <w:rFonts w:ascii="Courier New;Courier;monospace" w:hAnsi="Courier New;Courier;monospace"/>
+                <w:b w:val="false"/>
+                <w:color w:val="000000"/>
+                <w:sz w:val="24"/>
+              </w:rPr>
+              <w:t>OwnerId</w:t>
+            </w:r>
+            <w:r>
+              <w:rPr>
+                <w:b w:val="false"/>
+                <w:sz w:val="22"/>
+              </w:rPr>
+              <w:t> after the loop finishes iterating through the collection.</w:t>
+            </w:r>
+          </w:p>
+          <w:p/>
+        </w:tc>
+      </w:tr>
+    </w:tbl>
+    <w:p>
+      <w:pPr>
+        <w:pStyle w:val="Normal"/>
+        <w:widowControl/>
+        <w:rPr/>
+      </w:pPr>
+      <w:r>
+        <w:rPr/>
+        <w:drawing>
+          <wp:anchor behindDoc="0" distT="0" distB="0" distL="0" distR="0" simplePos="0" locked="0" layoutInCell="1" allowOverlap="1" relativeHeight="0">
+            <wp:simplePos x="0" y="0"/>
+            <wp:positionH relativeFrom="column">
+              <wp:posOffset>3810</wp:posOffset>
+            </wp:positionH>
+            <wp:positionV relativeFrom="paragraph">
+              <wp:posOffset>85090</wp:posOffset>
+            </wp:positionV>
+            <wp:extent cx="5867400" cy="4229100"/>
+            <wp:effectExtent l="0" t="0" r="0" b="0"/>
+            <wp:wrapSquare wrapText="largest"/>
+            <wp:docPr id="0" name="Picture" descr=""/>
+            <wp:cNvGraphicFramePr>
+              <a:graphicFrameLocks xmlns:a="http://schemas.openxmlformats.org/drawingml/2006/main" noChangeAspect="1"/>
+            </wp:cNvGraphicFramePr>
+            <a:graphic xmlns:a="http://schemas.openxmlformats.org/drawingml/2006/main">
+              <a:graphicData uri="http://schemas.openxmlformats.org/drawingml/2006/picture">
+                <pic:pic xmlns:pic="http://schemas.openxmlformats.org/drawingml/2006/picture">
+                  <pic:nvPicPr>
+                    <pic:cNvPr id="0" name="Picture" descr=""/>
+                    <pic:cNvPicPr>
+                      <a:picLocks noChangeAspect="1" noChangeArrowheads="1"/>
+                    </pic:cNvPicPr>
+                  </pic:nvPicPr>
+                  <pic:blipFill>
+                    <a:blip r:embed="rId4"/>
+                    <a:stretch>
+                      <a:fillRect/>
+                    </a:stretch>
+                  </pic:blipFill>
+                  <pic:spPr bwMode="auto">
+                    <a:xfrm>
+                      <a:off x="0" y="0"/>
+                      <a:ext cx="5867400" cy="4229100"/>
+                    </a:xfrm>
+                    <a:prstGeom prst="rect">
+                      <a:avLst/>
+                    </a:prstGeom>
+                    <a:noFill/>
+                    <a:ln w="9525">
+                      <a:noFill/>
+                      <a:miter lim="800000"/>
+                      <a:headEnd/>
+                      <a:tailEnd/>
+                    </a:ln>
+                  </pic:spPr>
+                </pic:pic>
+              </a:graphicData>
+            </a:graphic>
+          </wp:anchor>
+        </w:drawing>
       </w:r>
     </w:p>
     <w:sectPr>
@@ -4462,76 +5346,16 @@
 
 <file path=word/comments.xml><?xml version="1.0" encoding="utf-8"?>
 <w:comments xmlns:o="urn:schemas-microsoft-com:office:office" xmlns:r="http://schemas.openxmlformats.org/officeDocument/2006/relationships" xmlns:v="urn:schemas-microsoft-com:vml" xmlns:w="http://schemas.openxmlformats.org/wordprocessingml/2006/main" xmlns:w10="urn:schemas-microsoft-com:office:word" xmlns:wp="http://schemas.openxmlformats.org/drawingml/2006/wordprocessingDrawing">
-  <w:comment w:id="0" w:author="Eduardo P Montenegro" w:date="2016-05-24T18:53:00Z" w:initials="EPM">
-    <w:p>
-      <w:r>
-        <w:rPr/>
-      </w:r>
-    </w:p>
-  </w:comment>
-  <w:comment w:id="1" w:author="Eduardo P Montenegro" w:date="2016-05-24T18:53:00Z" w:initials="EPM">
-    <w:p>
-      <w:r>
-        <w:rPr/>
-      </w:r>
-    </w:p>
-  </w:comment>
-  <w:comment w:id="2" w:author="Eduardo P Montenegro" w:date="2016-05-24T18:54:00Z" w:initials="EPM">
-    <w:p>
-      <w:r>
-        <w:rPr/>
-      </w:r>
-    </w:p>
-  </w:comment>
-  <w:comment w:id="3" w:author="Eduardo P Montenegro" w:date="2016-05-24T18:57:00Z" w:initials="EPM">
-    <w:p>
-      <w:r>
-        <w:rPr/>
-      </w:r>
-    </w:p>
-  </w:comment>
-  <w:comment w:id="4" w:author="Eduardo P Montenegro" w:date="2016-05-24T18:59:00Z" w:initials="EPM">
-    <w:p>
-      <w:r>
-        <w:rPr/>
-      </w:r>
-    </w:p>
-  </w:comment>
-  <w:comment w:id="5" w:author="Eduardo P Montenegro" w:date="2016-05-24T19:00:00Z" w:initials="EPM">
-    <w:p>
-      <w:r>
-        <w:rPr/>
-      </w:r>
-    </w:p>
-  </w:comment>
-  <w:comment w:id="6" w:author="Eduardo P Montenegro" w:date="2016-05-24T19:02:00Z" w:initials="EPM">
-    <w:p>
-      <w:r>
-        <w:rPr/>
-      </w:r>
-    </w:p>
-  </w:comment>
-  <w:comment w:id="7" w:author="Eduardo P Montenegro" w:date="2016-05-24T19:02:00Z" w:initials="EPM">
-    <w:p>
-      <w:r>
-        <w:rPr/>
-      </w:r>
-    </w:p>
-  </w:comment>
-  <w:comment w:id="8" w:author="Eduardo P Montenegro" w:date="2016-05-24T19:03:00Z" w:initials="EPM">
-    <w:p>
-      <w:r>
-        <w:rPr/>
-      </w:r>
-    </w:p>
-  </w:comment>
-  <w:comment w:id="9" w:author="Eduardo P Montenegro" w:date="2016-05-24T19:04:00Z" w:initials="EPM">
-    <w:p>
-      <w:r>
-        <w:rPr/>
-      </w:r>
-    </w:p>
-  </w:comment>
+  <w:comment w:id="0" w:author="Eduardo P Montenegro" w:date="2016-05-24T18:53:00Z" w:initials="EPM"/>
+  <w:comment w:id="1" w:author="Eduardo P Montenegro" w:date="2016-05-24T18:53:00Z" w:initials="EPM"/>
+  <w:comment w:id="2" w:author="Eduardo P Montenegro" w:date="2016-05-24T18:54:00Z" w:initials="EPM"/>
+  <w:comment w:id="3" w:author="Eduardo P Montenegro" w:date="2016-05-24T18:57:00Z" w:initials="EPM"/>
+  <w:comment w:id="4" w:author="Eduardo P Montenegro" w:date="2016-05-24T18:59:00Z" w:initials="EPM"/>
+  <w:comment w:id="5" w:author="Eduardo P Montenegro" w:date="2016-05-24T19:00:00Z" w:initials="EPM"/>
+  <w:comment w:id="6" w:author="Eduardo P Montenegro" w:date="2016-05-24T19:02:00Z" w:initials="EPM"/>
+  <w:comment w:id="7" w:author="Eduardo P Montenegro" w:date="2016-05-24T19:02:00Z" w:initials="EPM"/>
+  <w:comment w:id="8" w:author="Eduardo P Montenegro" w:date="2016-05-24T19:03:00Z" w:initials="EPM"/>
+  <w:comment w:id="9" w:author="Eduardo P Montenegro" w:date="2016-05-24T19:04:00Z" w:initials="EPM"/>
 </w:comments>
 </file>
 
@@ -4769,6 +5593,256 @@
   <w:abstractNum w:abstractNumId="3">
     <w:lvl w:ilvl="0">
       <w:start w:val="1"/>
+      <w:numFmt w:val="bullet"/>
+      <w:lvlText w:val=""/>
+      <w:lvlJc w:val="left"/>
+      <w:pPr>
+        <w:ind w:left="0" w:hanging="283"/>
+      </w:pPr>
+      <w:rPr>
+        <w:rFonts w:ascii="Symbol" w:hAnsi="Symbol" w:cs="Symbol" w:hint="default"/>
+      </w:rPr>
+    </w:lvl>
+    <w:lvl w:ilvl="1">
+      <w:start w:val="1"/>
+      <w:numFmt w:val="bullet"/>
+      <w:lvlText w:val=""/>
+      <w:lvlJc w:val="left"/>
+      <w:pPr>
+        <w:tabs>
+          <w:tab w:val="num" w:pos="1414"/>
+        </w:tabs>
+        <w:ind w:left="1414" w:hanging="283"/>
+      </w:pPr>
+      <w:rPr>
+        <w:rFonts w:ascii="Symbol" w:hAnsi="Symbol" w:cs="Symbol" w:hint="default"/>
+      </w:rPr>
+    </w:lvl>
+    <w:lvl w:ilvl="2">
+      <w:start w:val="1"/>
+      <w:numFmt w:val="bullet"/>
+      <w:lvlText w:val=""/>
+      <w:lvlJc w:val="left"/>
+      <w:pPr>
+        <w:tabs>
+          <w:tab w:val="num" w:pos="2121"/>
+        </w:tabs>
+        <w:ind w:left="2121" w:hanging="283"/>
+      </w:pPr>
+      <w:rPr>
+        <w:rFonts w:ascii="Symbol" w:hAnsi="Symbol" w:cs="Symbol" w:hint="default"/>
+      </w:rPr>
+    </w:lvl>
+    <w:lvl w:ilvl="3">
+      <w:start w:val="1"/>
+      <w:numFmt w:val="bullet"/>
+      <w:lvlText w:val=""/>
+      <w:lvlJc w:val="left"/>
+      <w:pPr>
+        <w:tabs>
+          <w:tab w:val="num" w:pos="2828"/>
+        </w:tabs>
+        <w:ind w:left="2828" w:hanging="283"/>
+      </w:pPr>
+      <w:rPr>
+        <w:rFonts w:ascii="Symbol" w:hAnsi="Symbol" w:cs="Symbol" w:hint="default"/>
+      </w:rPr>
+    </w:lvl>
+    <w:lvl w:ilvl="4">
+      <w:start w:val="1"/>
+      <w:numFmt w:val="bullet"/>
+      <w:lvlText w:val=""/>
+      <w:lvlJc w:val="left"/>
+      <w:pPr>
+        <w:tabs>
+          <w:tab w:val="num" w:pos="3535"/>
+        </w:tabs>
+        <w:ind w:left="3535" w:hanging="283"/>
+      </w:pPr>
+      <w:rPr>
+        <w:rFonts w:ascii="Symbol" w:hAnsi="Symbol" w:cs="Symbol" w:hint="default"/>
+      </w:rPr>
+    </w:lvl>
+    <w:lvl w:ilvl="5">
+      <w:start w:val="1"/>
+      <w:numFmt w:val="bullet"/>
+      <w:lvlText w:val=""/>
+      <w:lvlJc w:val="left"/>
+      <w:pPr>
+        <w:tabs>
+          <w:tab w:val="num" w:pos="4242"/>
+        </w:tabs>
+        <w:ind w:left="4242" w:hanging="283"/>
+      </w:pPr>
+      <w:rPr>
+        <w:rFonts w:ascii="Symbol" w:hAnsi="Symbol" w:cs="Symbol" w:hint="default"/>
+      </w:rPr>
+    </w:lvl>
+    <w:lvl w:ilvl="6">
+      <w:start w:val="1"/>
+      <w:numFmt w:val="bullet"/>
+      <w:lvlText w:val=""/>
+      <w:lvlJc w:val="left"/>
+      <w:pPr>
+        <w:tabs>
+          <w:tab w:val="num" w:pos="4949"/>
+        </w:tabs>
+        <w:ind w:left="4949" w:hanging="283"/>
+      </w:pPr>
+      <w:rPr>
+        <w:rFonts w:ascii="Symbol" w:hAnsi="Symbol" w:cs="Symbol" w:hint="default"/>
+      </w:rPr>
+    </w:lvl>
+    <w:lvl w:ilvl="7">
+      <w:start w:val="1"/>
+      <w:numFmt w:val="bullet"/>
+      <w:lvlText w:val=""/>
+      <w:lvlJc w:val="left"/>
+      <w:pPr>
+        <w:tabs>
+          <w:tab w:val="num" w:pos="5656"/>
+        </w:tabs>
+        <w:ind w:left="5656" w:hanging="283"/>
+      </w:pPr>
+      <w:rPr>
+        <w:rFonts w:ascii="Symbol" w:hAnsi="Symbol" w:cs="Symbol" w:hint="default"/>
+      </w:rPr>
+    </w:lvl>
+    <w:lvl w:ilvl="8">
+      <w:start w:val="1"/>
+      <w:numFmt w:val="bullet"/>
+      <w:lvlText w:val=""/>
+      <w:lvlJc w:val="left"/>
+      <w:pPr>
+        <w:tabs>
+          <w:tab w:val="num" w:pos="6363"/>
+        </w:tabs>
+        <w:ind w:left="6363" w:hanging="283"/>
+      </w:pPr>
+      <w:rPr>
+        <w:rFonts w:ascii="Symbol" w:hAnsi="Symbol" w:cs="Symbol" w:hint="default"/>
+      </w:rPr>
+    </w:lvl>
+  </w:abstractNum>
+  <w:abstractNum w:abstractNumId="4">
+    <w:lvl w:ilvl="0">
+      <w:start w:val="1"/>
+      <w:numFmt w:val="decimal"/>
+      <w:lvlText w:val="%1."/>
+      <w:lvlJc w:val="left"/>
+      <w:pPr>
+        <w:ind w:left="0" w:hanging="283"/>
+      </w:pPr>
+      <w:rPr/>
+    </w:lvl>
+    <w:lvl w:ilvl="1">
+      <w:start w:val="1"/>
+      <w:numFmt w:val="decimal"/>
+      <w:lvlText w:val="%2."/>
+      <w:lvlJc w:val="left"/>
+      <w:pPr>
+        <w:tabs>
+          <w:tab w:val="num" w:pos="1414"/>
+        </w:tabs>
+        <w:ind w:left="1414" w:hanging="283"/>
+      </w:pPr>
+      <w:rPr/>
+    </w:lvl>
+    <w:lvl w:ilvl="2">
+      <w:start w:val="1"/>
+      <w:numFmt w:val="decimal"/>
+      <w:lvlText w:val="%3."/>
+      <w:lvlJc w:val="left"/>
+      <w:pPr>
+        <w:tabs>
+          <w:tab w:val="num" w:pos="2121"/>
+        </w:tabs>
+        <w:ind w:left="2121" w:hanging="283"/>
+      </w:pPr>
+      <w:rPr/>
+    </w:lvl>
+    <w:lvl w:ilvl="3">
+      <w:start w:val="1"/>
+      <w:numFmt w:val="decimal"/>
+      <w:lvlText w:val="%4."/>
+      <w:lvlJc w:val="left"/>
+      <w:pPr>
+        <w:tabs>
+          <w:tab w:val="num" w:pos="2828"/>
+        </w:tabs>
+        <w:ind w:left="2828" w:hanging="283"/>
+      </w:pPr>
+      <w:rPr/>
+    </w:lvl>
+    <w:lvl w:ilvl="4">
+      <w:start w:val="1"/>
+      <w:numFmt w:val="decimal"/>
+      <w:lvlText w:val="%5."/>
+      <w:lvlJc w:val="left"/>
+      <w:pPr>
+        <w:tabs>
+          <w:tab w:val="num" w:pos="3535"/>
+        </w:tabs>
+        <w:ind w:left="3535" w:hanging="283"/>
+      </w:pPr>
+      <w:rPr/>
+    </w:lvl>
+    <w:lvl w:ilvl="5">
+      <w:start w:val="1"/>
+      <w:numFmt w:val="decimal"/>
+      <w:lvlText w:val="%6."/>
+      <w:lvlJc w:val="left"/>
+      <w:pPr>
+        <w:tabs>
+          <w:tab w:val="num" w:pos="4242"/>
+        </w:tabs>
+        <w:ind w:left="4242" w:hanging="283"/>
+      </w:pPr>
+      <w:rPr/>
+    </w:lvl>
+    <w:lvl w:ilvl="6">
+      <w:start w:val="1"/>
+      <w:numFmt w:val="decimal"/>
+      <w:lvlText w:val="%7."/>
+      <w:lvlJc w:val="left"/>
+      <w:pPr>
+        <w:tabs>
+          <w:tab w:val="num" w:pos="4949"/>
+        </w:tabs>
+        <w:ind w:left="4949" w:hanging="283"/>
+      </w:pPr>
+      <w:rPr/>
+    </w:lvl>
+    <w:lvl w:ilvl="7">
+      <w:start w:val="1"/>
+      <w:numFmt w:val="decimal"/>
+      <w:lvlText w:val="%8."/>
+      <w:lvlJc w:val="left"/>
+      <w:pPr>
+        <w:tabs>
+          <w:tab w:val="num" w:pos="5656"/>
+        </w:tabs>
+        <w:ind w:left="5656" w:hanging="283"/>
+      </w:pPr>
+      <w:rPr/>
+    </w:lvl>
+    <w:lvl w:ilvl="8">
+      <w:start w:val="1"/>
+      <w:numFmt w:val="decimal"/>
+      <w:lvlText w:val="%9."/>
+      <w:lvlJc w:val="left"/>
+      <w:pPr>
+        <w:tabs>
+          <w:tab w:val="num" w:pos="6363"/>
+        </w:tabs>
+        <w:ind w:left="6363" w:hanging="283"/>
+      </w:pPr>
+      <w:rPr/>
+    </w:lvl>
+  </w:abstractNum>
+  <w:abstractNum w:abstractNumId="5">
+    <w:lvl w:ilvl="0">
+      <w:start w:val="1"/>
       <w:numFmt w:val="none"/>
       <w:suff w:val="nothing"/>
       <w:lvlText w:val=""/>
@@ -4893,6 +5967,12 @@
   </w:num>
   <w:num w:numId="3">
     <w:abstractNumId w:val="3"/>
+  </w:num>
+  <w:num w:numId="4">
+    <w:abstractNumId w:val="4"/>
+  </w:num>
+  <w:num w:numId="5">
+    <w:abstractNumId w:val="5"/>
   </w:num>
 </w:numbering>
 </file>
@@ -4917,7 +5997,9 @@
     <w:pPr>
       <w:widowControl w:val="false"/>
       <w:suppressAutoHyphens w:val="true"/>
-      <w:overflowPunct w:val="true"/>
+      <w:kinsoku w:val="true"/>
+      <w:overflowPunct w:val="false"/>
+      <w:autoSpaceDE w:val="true"/>
       <w:bidi w:val="0"/>
       <w:jc w:val="left"/>
     </w:pPr>
@@ -5039,6 +6121,43 @@
     <w:rPr>
       <w:rFonts w:cs="OpenSymbol"/>
     </w:rPr>
+  </w:style>
+  <w:style w:type="character" w:styleId="ListLabel5">
+    <w:name w:val="ListLabel 5"/>
+    <w:rPr>
+      <w:rFonts w:cs="Symbol"/>
+    </w:rPr>
+  </w:style>
+  <w:style w:type="character" w:styleId="ListLabel6">
+    <w:name w:val="ListLabel 6"/>
+    <w:rPr>
+      <w:rFonts w:cs="OpenSymbol"/>
+    </w:rPr>
+  </w:style>
+  <w:style w:type="character" w:styleId="InternetLink">
+    <w:name w:val="Internet Link"/>
+    <w:rPr>
+      <w:color w:val="000080"/>
+      <w:u w:val="single"/>
+      <w:lang w:val="zxx" w:eastAsia="zxx" w:bidi="zxx"/>
+    </w:rPr>
+  </w:style>
+  <w:style w:type="character" w:styleId="StrongEmphasis">
+    <w:name w:val="Strong Emphasis"/>
+    <w:rPr>
+      <w:b/>
+      <w:bCs/>
+    </w:rPr>
+  </w:style>
+  <w:style w:type="character" w:styleId="Example">
+    <w:name w:val="Example"/>
+    <w:rPr>
+      <w:rFonts w:ascii="Liberation Mono" w:hAnsi="Liberation Mono" w:eastAsia="Droid Sans Fallback" w:cs="Liberation Mono"/>
+    </w:rPr>
+  </w:style>
+  <w:style w:type="character" w:styleId="NumberingSymbols">
+    <w:name w:val="Numbering Symbols"/>
+    <w:rPr/>
   </w:style>
   <w:style w:type="paragraph" w:styleId="Heading">
     <w:name w:val="Heading"/>
@@ -5189,6 +6308,12 @@
       <w:szCs w:val="16"/>
     </w:rPr>
   </w:style>
+  <w:style w:type="paragraph" w:styleId="FrameContents">
+    <w:name w:val="Frame Contents"/>
+    <w:basedOn w:val="Normal"/>
+    <w:pPr/>
+    <w:rPr/>
+  </w:style>
   <w:style w:type="numbering" w:styleId="NoList">
     <w:name w:val="No List"/>
   </w:style>

</xml_diff>